<commit_message>
Correção do Code Inspection
</commit_message>
<xml_diff>
--- a/CodeInspection/ES1 - Code Inspection Report Template.docx
+++ b/CodeInspection/ES1 - Code Inspection Report Template.docx
@@ -34,6 +34,8 @@
             <w:pPr>
               <w:pStyle w:val="Normal1"/>
             </w:pPr>
+            <w:bookmarkStart w:id="0" w:name="_GoBack"/>
+            <w:bookmarkEnd w:id="0"/>
           </w:p>
         </w:tc>
         <w:tc>
@@ -398,7 +400,7 @@
                 <w:sz w:val="28"/>
                 <w:szCs w:val="28"/>
               </w:rPr>
-              <w:t>Group Id ...</w:t>
+              <w:t>Group Id ES1-2018-IC1-35</w:t>
             </w:r>
           </w:p>
           <w:p>
@@ -416,96 +418,96 @@
                 <w:sz w:val="28"/>
                 <w:szCs w:val="28"/>
               </w:rPr>
-              <w:t>Student number…, Student name…</w:t>
-            </w:r>
+              <w:t xml:space="preserve">Student number 73743, Student name André Correia </w:t>
+            </w:r>
+            <w:proofErr w:type="spellStart"/>
             <w:r>
               <w:rPr>
                 <w:sz w:val="28"/>
                 <w:szCs w:val="28"/>
               </w:rPr>
-              <w:t xml:space="preserve">, </w:t>
-            </w:r>
-            <w:proofErr w:type="spellStart"/>
+              <w:t>Turma</w:t>
+            </w:r>
+            <w:proofErr w:type="spellEnd"/>
             <w:r>
               <w:rPr>
                 <w:sz w:val="28"/>
                 <w:szCs w:val="28"/>
               </w:rPr>
-              <w:t>Turma</w:t>
-            </w:r>
-            <w:proofErr w:type="spellEnd"/>
-            <w:r>
+              <w:t xml:space="preserve"> IC1</w:t>
+            </w:r>
+          </w:p>
+          <w:p>
+            <w:pPr>
+              <w:pStyle w:val="Normal1"/>
+              <w:ind w:right="801"/>
+              <w:jc w:val="right"/>
               <w:rPr>
                 <w:sz w:val="28"/>
                 <w:szCs w:val="28"/>
               </w:rPr>
-              <w:t>…</w:t>
-            </w:r>
-          </w:p>
-          <w:p>
-            <w:pPr>
-              <w:pStyle w:val="Normal1"/>
-              <w:ind w:right="801"/>
-              <w:jc w:val="right"/>
+            </w:pPr>
+            <w:r>
               <w:rPr>
                 <w:sz w:val="28"/>
                 <w:szCs w:val="28"/>
               </w:rPr>
-            </w:pPr>
+              <w:t xml:space="preserve">Student </w:t>
+            </w:r>
             <w:r>
               <w:rPr>
                 <w:sz w:val="28"/>
                 <w:szCs w:val="28"/>
               </w:rPr>
-              <w:t>Student number…, Student name…</w:t>
+              <w:t xml:space="preserve">number </w:t>
             </w:r>
             <w:r>
               <w:rPr>
                 <w:sz w:val="28"/>
                 <w:szCs w:val="28"/>
               </w:rPr>
-              <w:t xml:space="preserve">, </w:t>
-            </w:r>
-            <w:proofErr w:type="spellStart"/>
+              <w:t>78740</w:t>
+            </w:r>
             <w:r>
               <w:rPr>
                 <w:sz w:val="28"/>
                 <w:szCs w:val="28"/>
               </w:rPr>
-              <w:t>Turma</w:t>
-            </w:r>
-            <w:proofErr w:type="spellEnd"/>
+              <w:t xml:space="preserve">, Student name Filipe Gonçalves, </w:t>
+            </w:r>
+            <w:proofErr w:type="spellStart"/>
             <w:r>
               <w:rPr>
                 <w:sz w:val="28"/>
                 <w:szCs w:val="28"/>
               </w:rPr>
-              <w:t>…</w:t>
-            </w:r>
-          </w:p>
-          <w:p>
-            <w:pPr>
-              <w:pStyle w:val="Normal1"/>
-              <w:ind w:right="801"/>
-              <w:jc w:val="right"/>
+              <w:t>Turma</w:t>
+            </w:r>
+            <w:proofErr w:type="spellEnd"/>
+            <w:r>
               <w:rPr>
                 <w:sz w:val="28"/>
                 <w:szCs w:val="28"/>
               </w:rPr>
-            </w:pPr>
-            <w:r>
+              <w:t xml:space="preserve"> IC1</w:t>
+            </w:r>
+          </w:p>
+          <w:p>
+            <w:pPr>
+              <w:pStyle w:val="Normal1"/>
+              <w:ind w:right="801"/>
+              <w:jc w:val="right"/>
               <w:rPr>
                 <w:sz w:val="28"/>
                 <w:szCs w:val="28"/>
               </w:rPr>
-              <w:t>Student number…, Student name…</w:t>
-            </w:r>
+            </w:pPr>
             <w:r>
               <w:rPr>
                 <w:sz w:val="28"/>
                 <w:szCs w:val="28"/>
               </w:rPr>
-              <w:t xml:space="preserve">, </w:t>
+              <w:t xml:space="preserve">Student number 78003, Student name Kirill </w:t>
             </w:r>
             <w:proofErr w:type="spellStart"/>
             <w:r>
@@ -513,7 +515,7 @@
                 <w:sz w:val="28"/>
                 <w:szCs w:val="28"/>
               </w:rPr>
-              <w:t>Turma</w:t>
+              <w:t>Lapshev</w:t>
             </w:r>
             <w:proofErr w:type="spellEnd"/>
             <w:r>
@@ -521,214 +523,216 @@
                 <w:sz w:val="28"/>
                 <w:szCs w:val="28"/>
               </w:rPr>
-              <w:t>…</w:t>
-            </w:r>
-          </w:p>
-          <w:p>
-            <w:pPr>
-              <w:pStyle w:val="Normal1"/>
-              <w:ind w:right="801"/>
-              <w:jc w:val="right"/>
+              <w:t xml:space="preserve">, </w:t>
+            </w:r>
+            <w:proofErr w:type="spellStart"/>
+            <w:r>
               <w:rPr>
                 <w:sz w:val="28"/>
                 <w:szCs w:val="28"/>
               </w:rPr>
-            </w:pPr>
+              <w:t>Turma</w:t>
+            </w:r>
+            <w:proofErr w:type="spellEnd"/>
             <w:r>
               <w:rPr>
                 <w:sz w:val="28"/>
                 <w:szCs w:val="28"/>
               </w:rPr>
-              <w:t>Student number…, Student name…</w:t>
-            </w:r>
-            <w:r>
+              <w:t xml:space="preserve"> IC1</w:t>
+            </w:r>
+          </w:p>
+          <w:p>
+            <w:pPr>
+              <w:pStyle w:val="Normal1"/>
+              <w:ind w:right="801"/>
+              <w:jc w:val="right"/>
               <w:rPr>
                 <w:sz w:val="28"/>
                 <w:szCs w:val="28"/>
               </w:rPr>
-              <w:t xml:space="preserve">, </w:t>
-            </w:r>
-            <w:proofErr w:type="spellStart"/>
+            </w:pPr>
             <w:r>
               <w:rPr>
                 <w:sz w:val="28"/>
                 <w:szCs w:val="28"/>
               </w:rPr>
-              <w:t>Turma</w:t>
-            </w:r>
-            <w:proofErr w:type="spellEnd"/>
+              <w:t xml:space="preserve">Student number 77997, Student name Tiago Sousa, </w:t>
+            </w:r>
+            <w:proofErr w:type="spellStart"/>
             <w:r>
               <w:rPr>
                 <w:sz w:val="28"/>
                 <w:szCs w:val="28"/>
               </w:rPr>
-              <w:t>…</w:t>
-            </w:r>
-          </w:p>
-          <w:p>
-            <w:pPr>
-              <w:pStyle w:val="Normal1"/>
-              <w:ind w:right="801"/>
-              <w:jc w:val="center"/>
-            </w:pPr>
-          </w:p>
-          <w:p>
-            <w:pPr>
-              <w:pStyle w:val="Normal1"/>
-              <w:ind w:right="801"/>
-              <w:jc w:val="right"/>
-            </w:pPr>
-          </w:p>
-          <w:p>
-            <w:pPr>
-              <w:pStyle w:val="Normal1"/>
-              <w:ind w:right="801"/>
-              <w:jc w:val="right"/>
-            </w:pPr>
-          </w:p>
-          <w:p>
-            <w:pPr>
-              <w:pStyle w:val="Normal1"/>
-              <w:ind w:right="801"/>
-              <w:jc w:val="right"/>
-            </w:pPr>
+              <w:t>Turma</w:t>
+            </w:r>
+            <w:proofErr w:type="spellEnd"/>
             <w:r>
               <w:rPr>
                 <w:sz w:val="28"/>
                 <w:szCs w:val="28"/>
               </w:rPr>
-              <w:t xml:space="preserve">ISCTE-IUL, Instituto </w:t>
-            </w:r>
-            <w:proofErr w:type="spellStart"/>
+              <w:t xml:space="preserve"> IC1</w:t>
+            </w:r>
+          </w:p>
+          <w:p>
+            <w:pPr>
+              <w:pStyle w:val="Normal1"/>
+              <w:ind w:right="801"/>
+              <w:jc w:val="center"/>
+            </w:pPr>
+          </w:p>
+          <w:p>
+            <w:pPr>
+              <w:pStyle w:val="Normal1"/>
+              <w:ind w:right="801"/>
+              <w:jc w:val="right"/>
+            </w:pPr>
+          </w:p>
+          <w:p>
+            <w:pPr>
+              <w:pStyle w:val="Normal1"/>
+              <w:ind w:right="801"/>
+              <w:jc w:val="right"/>
+            </w:pPr>
+          </w:p>
+          <w:p>
+            <w:pPr>
+              <w:pStyle w:val="Normal1"/>
+              <w:ind w:right="801"/>
+              <w:jc w:val="right"/>
+              <w:rPr>
+                <w:lang w:val="pt-PT"/>
+              </w:rPr>
+            </w:pPr>
             <w:r>
               <w:rPr>
                 <w:sz w:val="28"/>
                 <w:szCs w:val="28"/>
-              </w:rPr>
-              <w:t>Universitário</w:t>
-            </w:r>
-            <w:proofErr w:type="spellEnd"/>
+                <w:lang w:val="pt-PT"/>
+              </w:rPr>
+              <w:t>ISCTE-IUL, Instituto Universitário de Lisboa</w:t>
+            </w:r>
+          </w:p>
+          <w:p>
+            <w:pPr>
+              <w:pStyle w:val="Normal1"/>
+              <w:ind w:right="801"/>
+              <w:jc w:val="right"/>
+            </w:pPr>
             <w:r>
               <w:rPr>
                 <w:sz w:val="28"/>
                 <w:szCs w:val="28"/>
               </w:rPr>
-              <w:t xml:space="preserve"> de </w:t>
-            </w:r>
-            <w:proofErr w:type="spellStart"/>
+              <w:t>1649-026 Lisbon</w:t>
+            </w:r>
+          </w:p>
+          <w:p>
+            <w:pPr>
+              <w:pStyle w:val="Normal1"/>
+              <w:ind w:right="801"/>
+              <w:jc w:val="right"/>
+            </w:pPr>
             <w:r>
               <w:rPr>
                 <w:sz w:val="28"/>
                 <w:szCs w:val="28"/>
               </w:rPr>
-              <w:t>Lisboa</w:t>
+              <w:t>Portugal</w:t>
+            </w:r>
+          </w:p>
+          <w:p>
+            <w:pPr>
+              <w:pStyle w:val="Normal1"/>
+              <w:ind w:right="801"/>
+              <w:jc w:val="center"/>
+            </w:pPr>
+          </w:p>
+          <w:p>
+            <w:pPr>
+              <w:pStyle w:val="Normal1"/>
+              <w:ind w:right="801"/>
+              <w:jc w:val="right"/>
+            </w:pPr>
+          </w:p>
+          <w:p>
+            <w:pPr>
+              <w:pStyle w:val="Normal1"/>
+              <w:ind w:right="801"/>
+              <w:jc w:val="left"/>
+            </w:pPr>
+          </w:p>
+          <w:p>
+            <w:pPr>
+              <w:pStyle w:val="Normal1"/>
+              <w:ind w:right="801"/>
+              <w:jc w:val="center"/>
+            </w:pPr>
+          </w:p>
+          <w:p>
+            <w:pPr>
+              <w:pStyle w:val="Normal1"/>
+              <w:ind w:right="801"/>
+              <w:jc w:val="right"/>
+            </w:pPr>
+          </w:p>
+          <w:p>
+            <w:pPr>
+              <w:pStyle w:val="Normal1"/>
+              <w:ind w:right="801"/>
+              <w:jc w:val="center"/>
+            </w:pPr>
+            <w:r>
+              <w:rPr>
+                <w:sz w:val="24"/>
+                <w:szCs w:val="24"/>
+              </w:rPr>
+              <w:t xml:space="preserve">                                                                            </w:t>
+            </w:r>
+            <w:proofErr w:type="spellStart"/>
+            <w:r>
+              <w:rPr>
+                <w:sz w:val="24"/>
+                <w:szCs w:val="24"/>
+              </w:rPr>
+              <w:t>Dezembro</w:t>
             </w:r>
             <w:proofErr w:type="spellEnd"/>
-          </w:p>
-          <w:p>
-            <w:pPr>
-              <w:pStyle w:val="Normal1"/>
-              <w:ind w:right="801"/>
-              <w:jc w:val="right"/>
-            </w:pPr>
-            <w:r>
-              <w:rPr>
-                <w:sz w:val="28"/>
-                <w:szCs w:val="28"/>
-              </w:rPr>
-              <w:t>1649-026 Lisbon</w:t>
-            </w:r>
-          </w:p>
-          <w:p>
-            <w:pPr>
-              <w:pStyle w:val="Normal1"/>
-              <w:ind w:right="801"/>
-              <w:jc w:val="right"/>
-            </w:pPr>
-            <w:r>
-              <w:rPr>
-                <w:sz w:val="28"/>
-                <w:szCs w:val="28"/>
-              </w:rPr>
-              <w:t>Portugal</w:t>
-            </w:r>
-          </w:p>
+            <w:r>
+              <w:rPr>
+                <w:sz w:val="24"/>
+                <w:szCs w:val="24"/>
+              </w:rPr>
+              <w:t xml:space="preserve"> 2018</w:t>
+            </w:r>
+          </w:p>
+        </w:tc>
+      </w:tr>
+      <w:tr>
+        <w:tc>
+          <w:tcPr>
+            <w:tcW w:w="3412" w:type="dxa"/>
+            <w:shd w:val="clear" w:color="auto" w:fill="FFFFFF"/>
+          </w:tcPr>
+          <w:p>
+            <w:pPr>
+              <w:pStyle w:val="Normal1"/>
+            </w:pPr>
+          </w:p>
+        </w:tc>
+        <w:tc>
+          <w:tcPr>
+            <w:tcW w:w="7028" w:type="dxa"/>
+            <w:shd w:val="clear" w:color="auto" w:fill="FFFFFF"/>
+          </w:tcPr>
           <w:p>
             <w:pPr>
               <w:pStyle w:val="Normal1"/>
               <w:ind w:right="801"/>
               <w:jc w:val="center"/>
             </w:pPr>
-          </w:p>
-          <w:p>
-            <w:pPr>
-              <w:pStyle w:val="Normal1"/>
-              <w:ind w:right="801"/>
-              <w:jc w:val="right"/>
-            </w:pPr>
-          </w:p>
-          <w:p>
-            <w:pPr>
-              <w:pStyle w:val="Normal1"/>
-              <w:ind w:right="801"/>
-              <w:jc w:val="right"/>
-            </w:pPr>
-          </w:p>
-          <w:p>
-            <w:pPr>
-              <w:pStyle w:val="Normal1"/>
-              <w:ind w:right="801"/>
-              <w:jc w:val="right"/>
-            </w:pPr>
-          </w:p>
-          <w:p>
-            <w:pPr>
-              <w:pStyle w:val="Normal1"/>
-              <w:ind w:right="801"/>
-              <w:jc w:val="right"/>
-            </w:pPr>
-          </w:p>
-          <w:p>
-            <w:pPr>
-              <w:pStyle w:val="Normal1"/>
-              <w:ind w:right="801"/>
-              <w:jc w:val="left"/>
-            </w:pPr>
-          </w:p>
-          <w:p>
-            <w:pPr>
-              <w:pStyle w:val="Normal1"/>
-              <w:ind w:right="801"/>
-              <w:jc w:val="center"/>
-            </w:pPr>
-          </w:p>
-          <w:p>
-            <w:pPr>
-              <w:pStyle w:val="Normal1"/>
-              <w:ind w:right="801"/>
-              <w:jc w:val="right"/>
-            </w:pPr>
-          </w:p>
-          <w:p>
-            <w:pPr>
-              <w:pStyle w:val="Normal1"/>
-              <w:ind w:right="801"/>
-              <w:jc w:val="right"/>
-            </w:pPr>
-            <w:r>
-              <w:rPr>
-                <w:sz w:val="24"/>
-                <w:szCs w:val="24"/>
-              </w:rPr>
-              <w:t>November 201</w:t>
-            </w:r>
-            <w:r>
-              <w:rPr>
-                <w:sz w:val="24"/>
-                <w:szCs w:val="24"/>
-              </w:rPr>
-              <w:t>8</w:t>
-            </w:r>
           </w:p>
         </w:tc>
       </w:tr>
@@ -736,710 +740,34 @@
     <w:p>
       <w:pPr>
         <w:pStyle w:val="Normal1"/>
-        <w:spacing w:line="276" w:lineRule="auto"/>
-        <w:jc w:val="left"/>
+        <w:spacing w:after="140" w:line="288" w:lineRule="auto"/>
+        <w:rPr>
+          <w:b/>
+        </w:rPr>
       </w:pPr>
-    </w:p>
-    <w:p>
-      <w:r>
-        <w:br w:type="page"/>
-      </w:r>
-    </w:p>
-    <w:p>
-      <w:pPr>
-        <w:pStyle w:val="Normal1"/>
-        <w:spacing w:line="276" w:lineRule="auto"/>
-        <w:jc w:val="left"/>
-        <w:sectPr>
-          <w:footerReference w:type="default" r:id="rId8"/>
-          <w:pgSz w:w="11906" w:h="16838"/>
-          <w:pgMar w:top="1134" w:right="1134" w:bottom="1698" w:left="1134" w:header="720" w:footer="720" w:gutter="0"/>
-          <w:pgNumType w:start="1"/>
-          <w:cols w:space="720"/>
-        </w:sectPr>
-      </w:pPr>
-    </w:p>
-    <w:p>
-      <w:pPr>
-        <w:pStyle w:val="Normal1"/>
-        <w:keepNext/>
-        <w:spacing w:before="240" w:after="120"/>
+      <w:proofErr w:type="spellStart"/>
+      <w:r>
         <w:rPr>
           <w:b/>
-          <w:sz w:val="40"/>
-          <w:szCs w:val="40"/>
-        </w:rPr>
-      </w:pPr>
+          <w:sz w:val="32"/>
+          <w:u w:val="single"/>
+        </w:rPr>
+        <w:t>Intr</w:t>
+      </w:r>
       <w:r>
         <w:rPr>
           <w:b/>
-          <w:sz w:val="40"/>
-          <w:szCs w:val="40"/>
-        </w:rPr>
-        <w:lastRenderedPageBreak/>
-        <w:t>Table of Contents</w:t>
-      </w:r>
-    </w:p>
-    <w:sdt>
-      <w:sdtPr>
-        <w:rPr>
-          <w:rFonts w:ascii="Times New Roman" w:eastAsia="Times New Roman" w:hAnsi="Times New Roman" w:cs="Times New Roman"/>
-          <w:color w:val="000000"/>
-          <w:sz w:val="20"/>
-          <w:szCs w:val="20"/>
-        </w:rPr>
-        <w:id w:val="2105602633"/>
-        <w:docPartObj>
-          <w:docPartGallery w:val="Table of Contents"/>
-          <w:docPartUnique/>
-        </w:docPartObj>
-      </w:sdtPr>
-      <w:sdtEndPr>
-        <w:rPr>
-          <w:b/>
-          <w:bCs/>
-          <w:noProof/>
-        </w:rPr>
-      </w:sdtEndPr>
-      <w:sdtContent>
-        <w:p>
-          <w:pPr>
-            <w:pStyle w:val="TOCHeading"/>
-          </w:pPr>
-        </w:p>
-        <w:p>
-          <w:pPr>
-            <w:pStyle w:val="TOC1"/>
-            <w:tabs>
-              <w:tab w:val="right" w:leader="dot" w:pos="9628"/>
-            </w:tabs>
-            <w:rPr>
-              <w:rFonts w:asciiTheme="minorHAnsi" w:eastAsiaTheme="minorEastAsia" w:hAnsiTheme="minorHAnsi" w:cstheme="minorBidi"/>
-              <w:noProof/>
-              <w:color w:val="auto"/>
-              <w:sz w:val="22"/>
-              <w:szCs w:val="22"/>
-            </w:rPr>
-          </w:pPr>
-          <w:r>
-            <w:fldChar w:fldCharType="begin"/>
-          </w:r>
-          <w:r>
-            <w:instrText xml:space="preserve"> TOC \o "1-3" \h \z \u </w:instrText>
-          </w:r>
-          <w:r>
-            <w:fldChar w:fldCharType="separate"/>
-          </w:r>
-          <w:hyperlink w:anchor="_Toc498465002" w:history="1">
-            <w:r>
-              <w:rPr>
-                <w:rStyle w:val="Hyperlink"/>
-                <w:noProof/>
-              </w:rPr>
-              <w:t>Introduction</w:t>
-            </w:r>
-            <w:r>
-              <w:rPr>
-                <w:noProof/>
-                <w:webHidden/>
-              </w:rPr>
-              <w:tab/>
-            </w:r>
-            <w:r>
-              <w:rPr>
-                <w:noProof/>
-                <w:webHidden/>
-              </w:rPr>
-              <w:fldChar w:fldCharType="begin"/>
-            </w:r>
-            <w:r>
-              <w:rPr>
-                <w:noProof/>
-                <w:webHidden/>
-              </w:rPr>
-              <w:instrText xml:space="preserve"> PAGEREF _Toc498465002 \h </w:instrText>
-            </w:r>
-            <w:r>
-              <w:rPr>
-                <w:noProof/>
-                <w:webHidden/>
-              </w:rPr>
-            </w:r>
-            <w:r>
-              <w:rPr>
-                <w:noProof/>
-                <w:webHidden/>
-              </w:rPr>
-              <w:fldChar w:fldCharType="separate"/>
-            </w:r>
-            <w:r>
-              <w:rPr>
-                <w:noProof/>
-                <w:webHidden/>
-              </w:rPr>
-              <w:t>3</w:t>
-            </w:r>
-            <w:r>
-              <w:rPr>
-                <w:noProof/>
-                <w:webHidden/>
-              </w:rPr>
-              <w:fldChar w:fldCharType="end"/>
-            </w:r>
-          </w:hyperlink>
-        </w:p>
-        <w:p>
-          <w:pPr>
-            <w:pStyle w:val="TOC1"/>
-            <w:tabs>
-              <w:tab w:val="right" w:leader="dot" w:pos="9628"/>
-            </w:tabs>
-            <w:rPr>
-              <w:rFonts w:asciiTheme="minorHAnsi" w:eastAsiaTheme="minorEastAsia" w:hAnsiTheme="minorHAnsi" w:cstheme="minorBidi"/>
-              <w:noProof/>
-              <w:color w:val="auto"/>
-              <w:sz w:val="22"/>
-              <w:szCs w:val="22"/>
-            </w:rPr>
-          </w:pPr>
-          <w:hyperlink w:anchor="_Toc498465003" w:history="1">
-            <w:r>
-              <w:rPr>
-                <w:rStyle w:val="Hyperlink"/>
-                <w:noProof/>
-              </w:rPr>
-              <w:t>Code inspection – Name of the component being inspected</w:t>
-            </w:r>
-            <w:r>
-              <w:rPr>
-                <w:noProof/>
-                <w:webHidden/>
-              </w:rPr>
-              <w:tab/>
-            </w:r>
-            <w:r>
-              <w:rPr>
-                <w:noProof/>
-                <w:webHidden/>
-              </w:rPr>
-              <w:fldChar w:fldCharType="begin"/>
-            </w:r>
-            <w:r>
-              <w:rPr>
-                <w:noProof/>
-                <w:webHidden/>
-              </w:rPr>
-              <w:instrText xml:space="preserve"> PAGEREF _Toc498465003 \h </w:instrText>
-            </w:r>
-            <w:r>
-              <w:rPr>
-                <w:noProof/>
-                <w:webHidden/>
-              </w:rPr>
-            </w:r>
-            <w:r>
-              <w:rPr>
-                <w:noProof/>
-                <w:webHidden/>
-              </w:rPr>
-              <w:fldChar w:fldCharType="separate"/>
-            </w:r>
-            <w:r>
-              <w:rPr>
-                <w:noProof/>
-                <w:webHidden/>
-              </w:rPr>
-              <w:t>3</w:t>
-            </w:r>
-            <w:r>
-              <w:rPr>
-                <w:noProof/>
-                <w:webHidden/>
-              </w:rPr>
-              <w:fldChar w:fldCharType="end"/>
-            </w:r>
-          </w:hyperlink>
-        </w:p>
-        <w:p>
-          <w:pPr>
-            <w:pStyle w:val="TOC1"/>
-            <w:tabs>
-              <w:tab w:val="right" w:leader="dot" w:pos="9628"/>
-            </w:tabs>
-            <w:rPr>
-              <w:rFonts w:asciiTheme="minorHAnsi" w:eastAsiaTheme="minorEastAsia" w:hAnsiTheme="minorHAnsi" w:cstheme="minorBidi"/>
-              <w:noProof/>
-              <w:color w:val="auto"/>
-              <w:sz w:val="22"/>
-              <w:szCs w:val="22"/>
-            </w:rPr>
-          </w:pPr>
-          <w:hyperlink w:anchor="_Toc498465004" w:history="1">
-            <w:r>
-              <w:rPr>
-                <w:rStyle w:val="Hyperlink"/>
-                <w:noProof/>
-              </w:rPr>
-              <w:t>Code inspection checklist</w:t>
-            </w:r>
-            <w:r>
-              <w:rPr>
-                <w:noProof/>
-                <w:webHidden/>
-              </w:rPr>
-              <w:tab/>
-            </w:r>
-            <w:r>
-              <w:rPr>
-                <w:noProof/>
-                <w:webHidden/>
-              </w:rPr>
-              <w:fldChar w:fldCharType="begin"/>
-            </w:r>
-            <w:r>
-              <w:rPr>
-                <w:noProof/>
-                <w:webHidden/>
-              </w:rPr>
-              <w:instrText xml:space="preserve"> PAGEREF _Toc498465004 \h </w:instrText>
-            </w:r>
-            <w:r>
-              <w:rPr>
-                <w:noProof/>
-                <w:webHidden/>
-              </w:rPr>
-            </w:r>
-            <w:r>
-              <w:rPr>
-                <w:noProof/>
-                <w:webHidden/>
-              </w:rPr>
-              <w:fldChar w:fldCharType="separate"/>
-            </w:r>
-            <w:r>
-              <w:rPr>
-                <w:noProof/>
-                <w:webHidden/>
-              </w:rPr>
-              <w:t>3</w:t>
-            </w:r>
-            <w:r>
-              <w:rPr>
-                <w:noProof/>
-                <w:webHidden/>
-              </w:rPr>
-              <w:fldChar w:fldCharType="end"/>
-            </w:r>
-          </w:hyperlink>
-        </w:p>
-        <w:p>
-          <w:pPr>
-            <w:pStyle w:val="TOC1"/>
-            <w:tabs>
-              <w:tab w:val="right" w:leader="dot" w:pos="9628"/>
-            </w:tabs>
-            <w:rPr>
-              <w:rFonts w:asciiTheme="minorHAnsi" w:eastAsiaTheme="minorEastAsia" w:hAnsiTheme="minorHAnsi" w:cstheme="minorBidi"/>
-              <w:noProof/>
-              <w:color w:val="auto"/>
-              <w:sz w:val="22"/>
-              <w:szCs w:val="22"/>
-            </w:rPr>
-          </w:pPr>
-          <w:hyperlink w:anchor="_Toc498465005" w:history="1">
-            <w:r>
-              <w:rPr>
-                <w:rStyle w:val="Hyperlink"/>
-                <w:noProof/>
-              </w:rPr>
-              <w:t>Found defects</w:t>
-            </w:r>
-            <w:r>
-              <w:rPr>
-                <w:noProof/>
-                <w:webHidden/>
-              </w:rPr>
-              <w:tab/>
-            </w:r>
-            <w:r>
-              <w:rPr>
-                <w:noProof/>
-                <w:webHidden/>
-              </w:rPr>
-              <w:fldChar w:fldCharType="begin"/>
-            </w:r>
-            <w:r>
-              <w:rPr>
-                <w:noProof/>
-                <w:webHidden/>
-              </w:rPr>
-              <w:instrText xml:space="preserve"> PAGEREF _Toc498465005 \h </w:instrText>
-            </w:r>
-            <w:r>
-              <w:rPr>
-                <w:noProof/>
-                <w:webHidden/>
-              </w:rPr>
-            </w:r>
-            <w:r>
-              <w:rPr>
-                <w:noProof/>
-                <w:webHidden/>
-              </w:rPr>
-              <w:fldChar w:fldCharType="separate"/>
-            </w:r>
-            <w:r>
-              <w:rPr>
-                <w:noProof/>
-                <w:webHidden/>
-              </w:rPr>
-              <w:t>3</w:t>
-            </w:r>
-            <w:r>
-              <w:rPr>
-                <w:noProof/>
-                <w:webHidden/>
-              </w:rPr>
-              <w:fldChar w:fldCharType="end"/>
-            </w:r>
-          </w:hyperlink>
-        </w:p>
-        <w:p>
-          <w:pPr>
-            <w:pStyle w:val="TOC1"/>
-            <w:tabs>
-              <w:tab w:val="right" w:leader="dot" w:pos="9628"/>
-            </w:tabs>
-            <w:rPr>
-              <w:rFonts w:asciiTheme="minorHAnsi" w:eastAsiaTheme="minorEastAsia" w:hAnsiTheme="minorHAnsi" w:cstheme="minorBidi"/>
-              <w:noProof/>
-              <w:color w:val="auto"/>
-              <w:sz w:val="22"/>
-              <w:szCs w:val="22"/>
-            </w:rPr>
-          </w:pPr>
-          <w:hyperlink w:anchor="_Toc498465006" w:history="1">
-            <w:r>
-              <w:rPr>
-                <w:rStyle w:val="Hyperlink"/>
-                <w:noProof/>
-              </w:rPr>
-              <w:t>Corrective measures</w:t>
-            </w:r>
-            <w:r>
-              <w:rPr>
-                <w:noProof/>
-                <w:webHidden/>
-              </w:rPr>
-              <w:tab/>
-            </w:r>
-            <w:r>
-              <w:rPr>
-                <w:noProof/>
-                <w:webHidden/>
-              </w:rPr>
-              <w:fldChar w:fldCharType="begin"/>
-            </w:r>
-            <w:r>
-              <w:rPr>
-                <w:noProof/>
-                <w:webHidden/>
-              </w:rPr>
-              <w:instrText xml:space="preserve"> PAGEREF _Toc498465006 \h </w:instrText>
-            </w:r>
-            <w:r>
-              <w:rPr>
-                <w:noProof/>
-                <w:webHidden/>
-              </w:rPr>
-            </w:r>
-            <w:r>
-              <w:rPr>
-                <w:noProof/>
-                <w:webHidden/>
-              </w:rPr>
-              <w:fldChar w:fldCharType="separate"/>
-            </w:r>
-            <w:r>
-              <w:rPr>
-                <w:noProof/>
-                <w:webHidden/>
-              </w:rPr>
-              <w:t>3</w:t>
-            </w:r>
-            <w:r>
-              <w:rPr>
-                <w:noProof/>
-                <w:webHidden/>
-              </w:rPr>
-              <w:fldChar w:fldCharType="end"/>
-            </w:r>
-          </w:hyperlink>
-        </w:p>
-        <w:p>
-          <w:pPr>
-            <w:pStyle w:val="TOC1"/>
-            <w:tabs>
-              <w:tab w:val="right" w:leader="dot" w:pos="9628"/>
-            </w:tabs>
-            <w:rPr>
-              <w:rFonts w:asciiTheme="minorHAnsi" w:eastAsiaTheme="minorEastAsia" w:hAnsiTheme="minorHAnsi" w:cstheme="minorBidi"/>
-              <w:noProof/>
-              <w:color w:val="auto"/>
-              <w:sz w:val="22"/>
-              <w:szCs w:val="22"/>
-            </w:rPr>
-          </w:pPr>
-          <w:hyperlink w:anchor="_Toc498465007" w:history="1">
-            <w:r>
-              <w:rPr>
-                <w:rStyle w:val="Hyperlink"/>
-                <w:noProof/>
-              </w:rPr>
-              <w:t>Conclusions of the inspection process</w:t>
-            </w:r>
-            <w:r>
-              <w:rPr>
-                <w:noProof/>
-                <w:webHidden/>
-              </w:rPr>
-              <w:tab/>
-            </w:r>
-            <w:r>
-              <w:rPr>
-                <w:noProof/>
-                <w:webHidden/>
-              </w:rPr>
-              <w:fldChar w:fldCharType="begin"/>
-            </w:r>
-            <w:r>
-              <w:rPr>
-                <w:noProof/>
-                <w:webHidden/>
-              </w:rPr>
-              <w:instrText xml:space="preserve"> PAGEREF _Toc498465007 \h </w:instrText>
-            </w:r>
-            <w:r>
-              <w:rPr>
-                <w:noProof/>
-                <w:webHidden/>
-              </w:rPr>
-            </w:r>
-            <w:r>
-              <w:rPr>
-                <w:noProof/>
-                <w:webHidden/>
-              </w:rPr>
-              <w:fldChar w:fldCharType="separate"/>
-            </w:r>
-            <w:r>
-              <w:rPr>
-                <w:noProof/>
-                <w:webHidden/>
-              </w:rPr>
-              <w:t>3</w:t>
-            </w:r>
-            <w:r>
-              <w:rPr>
-                <w:noProof/>
-                <w:webHidden/>
-              </w:rPr>
-              <w:fldChar w:fldCharType="end"/>
-            </w:r>
-          </w:hyperlink>
-        </w:p>
-        <w:p>
-          <w:r>
-            <w:rPr>
-              <w:b/>
-              <w:bCs/>
-              <w:noProof/>
-            </w:rPr>
-            <w:fldChar w:fldCharType="end"/>
-          </w:r>
-        </w:p>
-      </w:sdtContent>
-    </w:sdt>
-    <w:p>
-      <w:pPr>
-        <w:pStyle w:val="Heading2"/>
-      </w:pPr>
-      <w:hyperlink w:anchor="__RefHeading___Toc2530_1503482439"/>
-    </w:p>
-    <w:p>
-      <w:pPr>
-        <w:pStyle w:val="Normal1"/>
-        <w:spacing w:after="140" w:line="288" w:lineRule="auto"/>
-      </w:pPr>
-      <w:hyperlink w:anchor="__RefHeading___Toc2530_1503482439"/>
-    </w:p>
-    <w:p>
-      <w:pPr>
-        <w:pStyle w:val="Normal1"/>
-        <w:spacing w:after="140" w:line="288" w:lineRule="auto"/>
-      </w:pPr>
-      <w:hyperlink w:anchor="__RefHeading___Toc2530_1503482439"/>
-    </w:p>
-    <w:p>
-      <w:pPr>
-        <w:pStyle w:val="Normal1"/>
-        <w:spacing w:after="140" w:line="288" w:lineRule="auto"/>
-      </w:pPr>
-      <w:hyperlink w:anchor="__RefHeading___Toc2530_1503482439"/>
-    </w:p>
-    <w:p>
-      <w:pPr>
-        <w:pStyle w:val="Normal1"/>
-        <w:spacing w:after="140" w:line="288" w:lineRule="auto"/>
-      </w:pPr>
-      <w:hyperlink w:anchor="__RefHeading___Toc2530_1503482439"/>
-    </w:p>
-    <w:p>
-      <w:pPr>
-        <w:pStyle w:val="Normal1"/>
-        <w:spacing w:after="140" w:line="288" w:lineRule="auto"/>
-      </w:pPr>
-      <w:hyperlink w:anchor="__RefHeading___Toc2530_1503482439"/>
-    </w:p>
-    <w:p>
-      <w:pPr>
-        <w:pStyle w:val="Normal1"/>
-        <w:spacing w:after="140" w:line="288" w:lineRule="auto"/>
-      </w:pPr>
-      <w:hyperlink w:anchor="__RefHeading___Toc2530_1503482439"/>
-    </w:p>
-    <w:p>
-      <w:pPr>
-        <w:pStyle w:val="Normal1"/>
-        <w:spacing w:after="140" w:line="288" w:lineRule="auto"/>
-      </w:pPr>
-      <w:hyperlink w:anchor="__RefHeading___Toc2530_1503482439"/>
-    </w:p>
-    <w:p>
-      <w:pPr>
-        <w:pStyle w:val="Normal1"/>
-        <w:spacing w:after="140" w:line="288" w:lineRule="auto"/>
-      </w:pPr>
-      <w:hyperlink w:anchor="__RefHeading___Toc2530_1503482439"/>
-    </w:p>
-    <w:p>
-      <w:pPr>
-        <w:pStyle w:val="Normal1"/>
-        <w:spacing w:after="140" w:line="288" w:lineRule="auto"/>
-      </w:pPr>
-      <w:hyperlink w:anchor="__RefHeading___Toc2530_1503482439"/>
-    </w:p>
-    <w:p>
-      <w:pPr>
-        <w:pStyle w:val="Normal1"/>
-        <w:spacing w:after="140" w:line="288" w:lineRule="auto"/>
-      </w:pPr>
-      <w:hyperlink w:anchor="__RefHeading___Toc2530_1503482439"/>
-    </w:p>
-    <w:p>
-      <w:pPr>
-        <w:pStyle w:val="Normal1"/>
-        <w:spacing w:after="140" w:line="288" w:lineRule="auto"/>
-      </w:pPr>
-      <w:hyperlink w:anchor="__RefHeading___Toc2530_1503482439"/>
-    </w:p>
-    <w:p>
-      <w:pPr>
-        <w:pStyle w:val="Normal1"/>
-        <w:spacing w:after="140" w:line="288" w:lineRule="auto"/>
-      </w:pPr>
-      <w:hyperlink w:anchor="__RefHeading___Toc2530_1503482439"/>
-    </w:p>
-    <w:p>
-      <w:pPr>
-        <w:pStyle w:val="Normal1"/>
-        <w:spacing w:after="140" w:line="288" w:lineRule="auto"/>
-      </w:pPr>
-      <w:hyperlink w:anchor="__RefHeading___Toc2530_1503482439"/>
-    </w:p>
-    <w:p>
-      <w:pPr>
-        <w:pStyle w:val="Normal1"/>
-        <w:spacing w:after="140" w:line="288" w:lineRule="auto"/>
-      </w:pPr>
-      <w:hyperlink w:anchor="__RefHeading___Toc2530_1503482439"/>
-    </w:p>
-    <w:p>
-      <w:pPr>
-        <w:pStyle w:val="Normal1"/>
-        <w:spacing w:after="140" w:line="288" w:lineRule="auto"/>
-      </w:pPr>
-      <w:hyperlink w:anchor="__RefHeading___Toc2530_1503482439"/>
-    </w:p>
-    <w:p>
-      <w:pPr>
-        <w:pStyle w:val="Normal1"/>
-        <w:spacing w:after="140" w:line="288" w:lineRule="auto"/>
-      </w:pPr>
-      <w:hyperlink w:anchor="__RefHeading___Toc2530_1503482439"/>
-    </w:p>
-    <w:p>
-      <w:pPr>
-        <w:pStyle w:val="Normal1"/>
-        <w:spacing w:after="140" w:line="288" w:lineRule="auto"/>
-      </w:pPr>
-      <w:hyperlink w:anchor="__RefHeading___Toc2530_1503482439"/>
-    </w:p>
-    <w:p>
-      <w:pPr>
-        <w:pStyle w:val="Normal1"/>
-        <w:spacing w:after="140" w:line="288" w:lineRule="auto"/>
-      </w:pPr>
-      <w:hyperlink w:anchor="__RefHeading___Toc2530_1503482439"/>
-    </w:p>
-    <w:p>
-      <w:pPr>
-        <w:pStyle w:val="Normal1"/>
-        <w:spacing w:after="140" w:line="288" w:lineRule="auto"/>
-      </w:pPr>
-      <w:hyperlink w:anchor="__RefHeading___Toc2530_1503482439"/>
-    </w:p>
-    <w:p>
-      <w:pPr>
-        <w:pStyle w:val="Normal1"/>
-        <w:spacing w:after="140" w:line="288" w:lineRule="auto"/>
-      </w:pPr>
-      <w:hyperlink w:anchor="__RefHeading___Toc2530_1503482439"/>
-    </w:p>
-    <w:p>
-      <w:pPr>
-        <w:pStyle w:val="Normal1"/>
-        <w:spacing w:after="140" w:line="288" w:lineRule="auto"/>
-      </w:pPr>
-      <w:bookmarkStart w:id="0" w:name="_w3fw2linuoh9" w:colFirst="0" w:colLast="0"/>
-      <w:bookmarkEnd w:id="0"/>
+          <w:sz w:val="32"/>
+          <w:u w:val="single"/>
+        </w:rPr>
+        <w:t>odução</w:t>
+      </w:r>
+      <w:proofErr w:type="spellEnd"/>
     </w:p>
     <w:p>
       <w:pPr>
         <w:pStyle w:val="Normal1"/>
       </w:pPr>
-      <w:r>
-        <w:br w:type="page"/>
-      </w:r>
-    </w:p>
-    <w:p>
-      <w:pPr>
-        <w:pStyle w:val="Normal1"/>
-        <w:spacing w:after="140" w:line="288" w:lineRule="auto"/>
-      </w:pPr>
-      <w:bookmarkStart w:id="1" w:name="_g6fortth3s4h" w:colFirst="0" w:colLast="0"/>
-      <w:bookmarkEnd w:id="1"/>
-    </w:p>
-    <w:p>
-      <w:pPr>
-        <w:pStyle w:val="Heading1"/>
-      </w:pPr>
-      <w:hyperlink w:anchor="__RefHeading___Toc2530_1503482439"/>
-      <w:bookmarkStart w:id="2" w:name="_Toc498465002"/>
-      <w:r>
-        <w:t>Introduction</w:t>
-      </w:r>
-      <w:bookmarkEnd w:id="2"/>
     </w:p>
     <w:p>
       <w:pPr>
@@ -1450,101 +778,328 @@
         <w:rPr>
           <w:sz w:val="24"/>
           <w:szCs w:val="24"/>
+          <w:lang w:val="pt-PT"/>
         </w:rPr>
       </w:pPr>
-      <w:bookmarkStart w:id="3" w:name="_30j0zll" w:colFirst="0" w:colLast="0"/>
-      <w:bookmarkEnd w:id="3"/>
-      <w:r>
-        <w:rPr>
-          <w:i/>
-          <w:sz w:val="24"/>
-          <w:szCs w:val="24"/>
-        </w:rPr>
-        <w:t>D</w:t>
-      </w:r>
-      <w:r>
-        <w:rPr>
-          <w:i/>
-          <w:sz w:val="24"/>
-          <w:szCs w:val="24"/>
-        </w:rPr>
-        <w:t>escription of the software being produced</w:t>
-      </w:r>
-    </w:p>
-    <w:p>
-      <w:pPr>
-        <w:pStyle w:val="Heading1"/>
-      </w:pPr>
-      <w:bookmarkStart w:id="4" w:name="_Toc498465003"/>
-      <w:r>
-        <w:t>Code inspection</w:t>
-      </w:r>
-      <w:r>
-        <w:t xml:space="preserve"> – </w:t>
-      </w:r>
-      <w:r>
-        <w:t>Name of the component being inspected</w:t>
-      </w:r>
-      <w:bookmarkEnd w:id="4"/>
+      <w:bookmarkStart w:id="1" w:name="_30j0zll" w:colFirst="0" w:colLast="0"/>
+      <w:bookmarkEnd w:id="1"/>
+      <w:r>
+        <w:rPr>
+          <w:sz w:val="24"/>
+          <w:szCs w:val="24"/>
+          <w:lang w:val="pt-PT"/>
+        </w:rPr>
+        <w:t>O ‘Bom Dia Academia’ consiste num software que permite ao utilizador</w:t>
+      </w:r>
+      <w:r>
+        <w:rPr>
+          <w:sz w:val="24"/>
+          <w:szCs w:val="24"/>
+          <w:lang w:val="pt-PT"/>
+        </w:rPr>
+        <w:t xml:space="preserve"> integrar informação académica proveniente das fontes Twitter, Facebook e Email. Através da aplicação, o utilizador tem a possibilidade de aceder</w:t>
+      </w:r>
+      <w:r>
+        <w:rPr>
+          <w:sz w:val="24"/>
+          <w:szCs w:val="24"/>
+          <w:lang w:val="pt-PT"/>
+        </w:rPr>
+        <w:t xml:space="preserve"> e consultar</w:t>
+      </w:r>
+      <w:r>
+        <w:rPr>
+          <w:sz w:val="24"/>
+          <w:szCs w:val="24"/>
+          <w:lang w:val="pt-PT"/>
+        </w:rPr>
+        <w:t xml:space="preserve"> a informação académica presente nas fontes, que tenham referência ao ISCTE, departamento ou curso.</w:t>
+      </w:r>
+      <w:r>
+        <w:rPr>
+          <w:sz w:val="24"/>
+          <w:szCs w:val="24"/>
+          <w:lang w:val="pt-PT"/>
+        </w:rPr>
+        <w:t xml:space="preserve"> </w:t>
+      </w:r>
     </w:p>
     <w:p>
       <w:pPr>
         <w:pStyle w:val="Normal1"/>
-        <w:rPr>
-          <w:i/>
-          <w:sz w:val="24"/>
-          <w:szCs w:val="24"/>
+        <w:tabs>
+          <w:tab w:val="left" w:pos="1533"/>
+        </w:tabs>
+        <w:rPr>
+          <w:sz w:val="24"/>
+          <w:szCs w:val="24"/>
+          <w:lang w:val="pt-PT"/>
         </w:rPr>
       </w:pPr>
-      <w:r>
-        <w:rPr>
-          <w:i/>
-          <w:sz w:val="24"/>
-          <w:szCs w:val="24"/>
-        </w:rPr>
-        <w:t>Descri</w:t>
-      </w:r>
-      <w:r>
-        <w:rPr>
-          <w:i/>
-          <w:sz w:val="24"/>
-          <w:szCs w:val="24"/>
-        </w:rPr>
-        <w:t xml:space="preserve">ption of the </w:t>
-      </w:r>
-      <w:r>
-        <w:rPr>
-          <w:i/>
-          <w:sz w:val="24"/>
-          <w:szCs w:val="24"/>
-        </w:rPr>
-        <w:t xml:space="preserve">software </w:t>
-      </w:r>
-      <w:r>
-        <w:rPr>
-          <w:i/>
-          <w:sz w:val="24"/>
-          <w:szCs w:val="24"/>
-        </w:rPr>
-        <w:t xml:space="preserve">component being </w:t>
-      </w:r>
-      <w:r>
-        <w:rPr>
-          <w:i/>
-          <w:sz w:val="24"/>
-          <w:szCs w:val="24"/>
-        </w:rPr>
-        <w:t>inspected</w:t>
-      </w:r>
     </w:p>
     <w:p>
       <w:pPr>
         <w:pStyle w:val="Normal1"/>
+        <w:tabs>
+          <w:tab w:val="left" w:pos="1533"/>
+        </w:tabs>
+        <w:rPr>
+          <w:sz w:val="24"/>
+          <w:szCs w:val="24"/>
+          <w:lang w:val="pt-PT"/>
+        </w:rPr>
+      </w:pPr>
+      <w:r>
+        <w:rPr>
+          <w:sz w:val="24"/>
+          <w:szCs w:val="24"/>
+          <w:lang w:val="pt-PT"/>
+        </w:rPr>
+        <w:t xml:space="preserve">Para além de obter informação, o utilizador tem também a possibilidade de enviar informação, isto é, no Facebook, pode enviar </w:t>
+      </w:r>
+      <w:proofErr w:type="spellStart"/>
+      <w:r>
+        <w:rPr>
+          <w:sz w:val="24"/>
+          <w:szCs w:val="24"/>
+          <w:lang w:val="pt-PT"/>
+        </w:rPr>
+        <w:t>posts</w:t>
+      </w:r>
+      <w:proofErr w:type="spellEnd"/>
+      <w:r>
+        <w:rPr>
+          <w:sz w:val="24"/>
+          <w:szCs w:val="24"/>
+          <w:lang w:val="pt-PT"/>
+        </w:rPr>
+        <w:t xml:space="preserve"> para grupos em que seja administrador, no Twitter, pode enviar tweets e </w:t>
+      </w:r>
+      <w:proofErr w:type="spellStart"/>
+      <w:r>
+        <w:rPr>
+          <w:sz w:val="24"/>
+          <w:szCs w:val="24"/>
+          <w:lang w:val="pt-PT"/>
+        </w:rPr>
+        <w:t>retweets</w:t>
+      </w:r>
+      <w:proofErr w:type="spellEnd"/>
+      <w:r>
+        <w:rPr>
+          <w:sz w:val="24"/>
+          <w:szCs w:val="24"/>
+          <w:lang w:val="pt-PT"/>
+        </w:rPr>
+        <w:t>, no Email, pode enviar emails, convencionalmente.</w:t>
+      </w:r>
+    </w:p>
+    <w:p>
+      <w:pPr>
+        <w:pStyle w:val="Normal1"/>
+        <w:tabs>
+          <w:tab w:val="left" w:pos="1533"/>
+        </w:tabs>
+        <w:rPr>
+          <w:sz w:val="24"/>
+          <w:szCs w:val="24"/>
+          <w:lang w:val="pt-PT"/>
+        </w:rPr>
+      </w:pPr>
+    </w:p>
+    <w:p>
+      <w:pPr>
+        <w:pStyle w:val="Normal1"/>
+        <w:tabs>
+          <w:tab w:val="left" w:pos="1533"/>
+        </w:tabs>
+        <w:rPr>
+          <w:sz w:val="24"/>
+          <w:szCs w:val="24"/>
+          <w:lang w:val="pt-PT"/>
+        </w:rPr>
+      </w:pPr>
+      <w:r>
+        <w:rPr>
+          <w:sz w:val="24"/>
+          <w:szCs w:val="24"/>
+          <w:lang w:val="pt-PT"/>
+        </w:rPr>
+        <w:t>A aplicação permite o modo de funcionamento offline ao utilizador, no que conta à consulta de conteúdos, desde que este já tenha, anteriormente, utilizado a aplicação em modo online.</w:t>
+      </w:r>
+    </w:p>
+    <w:p>
+      <w:pPr>
+        <w:pStyle w:val="Normal1"/>
+        <w:tabs>
+          <w:tab w:val="left" w:pos="1533"/>
+        </w:tabs>
+        <w:rPr>
+          <w:sz w:val="24"/>
+          <w:szCs w:val="24"/>
+          <w:lang w:val="pt-PT"/>
+        </w:rPr>
+      </w:pPr>
+    </w:p>
+    <w:p>
+      <w:pPr>
+        <w:pStyle w:val="Normal1"/>
+        <w:tabs>
+          <w:tab w:val="left" w:pos="1533"/>
+        </w:tabs>
+        <w:rPr>
+          <w:sz w:val="24"/>
+          <w:szCs w:val="24"/>
+          <w:lang w:val="pt-PT"/>
+        </w:rPr>
+      </w:pPr>
+    </w:p>
+    <w:p>
+      <w:pPr>
+        <w:pStyle w:val="Ttulo1"/>
+        <w:rPr>
+          <w:lang w:val="pt-PT"/>
+        </w:rPr>
+      </w:pPr>
+      <w:bookmarkStart w:id="2" w:name="_Toc498465003"/>
+      <w:proofErr w:type="spellStart"/>
+      <w:r>
+        <w:rPr>
+          <w:lang w:val="pt-PT"/>
+        </w:rPr>
+        <w:t>Code</w:t>
+      </w:r>
+      <w:proofErr w:type="spellEnd"/>
+      <w:r>
+        <w:rPr>
+          <w:lang w:val="pt-PT"/>
+        </w:rPr>
+        <w:t xml:space="preserve"> </w:t>
+      </w:r>
+      <w:proofErr w:type="spellStart"/>
+      <w:r>
+        <w:rPr>
+          <w:lang w:val="pt-PT"/>
+        </w:rPr>
+        <w:t>inspection</w:t>
+      </w:r>
+      <w:proofErr w:type="spellEnd"/>
+      <w:r>
+        <w:rPr>
+          <w:lang w:val="pt-PT"/>
+        </w:rPr>
+        <w:t xml:space="preserve"> – </w:t>
+      </w:r>
+      <w:bookmarkEnd w:id="2"/>
+      <w:r>
+        <w:rPr>
+          <w:lang w:val="pt-PT"/>
+        </w:rPr>
+        <w:t xml:space="preserve">Método </w:t>
+      </w:r>
+      <w:proofErr w:type="spellStart"/>
+      <w:proofErr w:type="gramStart"/>
+      <w:r>
+        <w:rPr>
+          <w:lang w:val="pt-PT"/>
+        </w:rPr>
+        <w:t>facebookRun</w:t>
+      </w:r>
+      <w:proofErr w:type="spellEnd"/>
+      <w:r>
+        <w:rPr>
+          <w:lang w:val="pt-PT"/>
+        </w:rPr>
+        <w:t>(</w:t>
+      </w:r>
+      <w:proofErr w:type="gramEnd"/>
+      <w:r>
+        <w:rPr>
+          <w:lang w:val="pt-PT"/>
+        </w:rPr>
+        <w:t>)</w:t>
+      </w:r>
+    </w:p>
+    <w:p>
+      <w:pPr>
+        <w:pStyle w:val="Normal1"/>
+        <w:rPr>
+          <w:i/>
+          <w:sz w:val="24"/>
+          <w:szCs w:val="24"/>
+          <w:lang w:val="pt-PT"/>
+        </w:rPr>
+      </w:pPr>
+      <w:r>
+        <w:rPr>
+          <w:i/>
+          <w:sz w:val="24"/>
+          <w:szCs w:val="24"/>
+          <w:lang w:val="pt-PT"/>
+        </w:rPr>
+        <w:t>Função que l</w:t>
+      </w:r>
+      <w:r>
+        <w:rPr>
+          <w:i/>
+          <w:sz w:val="24"/>
+          <w:szCs w:val="24"/>
+          <w:lang w:val="pt-PT"/>
+        </w:rPr>
+        <w:t xml:space="preserve">ê os </w:t>
+      </w:r>
+      <w:proofErr w:type="spellStart"/>
+      <w:r>
+        <w:rPr>
+          <w:i/>
+          <w:sz w:val="24"/>
+          <w:szCs w:val="24"/>
+          <w:lang w:val="pt-PT"/>
+        </w:rPr>
+        <w:t>posts</w:t>
+      </w:r>
+      <w:proofErr w:type="spellEnd"/>
+      <w:r>
+        <w:rPr>
+          <w:i/>
+          <w:sz w:val="24"/>
+          <w:szCs w:val="24"/>
+          <w:lang w:val="pt-PT"/>
+        </w:rPr>
+        <w:t xml:space="preserve"> da </w:t>
+      </w:r>
+      <w:proofErr w:type="spellStart"/>
+      <w:r>
+        <w:rPr>
+          <w:i/>
+          <w:sz w:val="24"/>
+          <w:szCs w:val="24"/>
+          <w:lang w:val="pt-PT"/>
+        </w:rPr>
+        <w:t>timeline</w:t>
+      </w:r>
+      <w:proofErr w:type="spellEnd"/>
+      <w:r>
+        <w:rPr>
+          <w:i/>
+          <w:sz w:val="24"/>
+          <w:szCs w:val="24"/>
+          <w:lang w:val="pt-PT"/>
+        </w:rPr>
+        <w:t xml:space="preserve"> pessoal do utilizador e dos grupos a que pertence.</w:t>
+      </w:r>
+    </w:p>
+    <w:p>
+      <w:pPr>
+        <w:pStyle w:val="Normal1"/>
+        <w:rPr>
+          <w:lang w:val="pt-PT"/>
+        </w:rPr>
       </w:pPr>
     </w:p>
     <w:tbl>
       <w:tblPr>
-        <w:tblStyle w:val="TableGrid"/>
+        <w:tblStyle w:val="TabelacomGrelha"/>
         <w:tblW w:w="0" w:type="auto"/>
         <w:tblInd w:w="108" w:type="dxa"/>
         <w:tblBorders>
@@ -1710,46 +1265,126 @@
                 <w:sz w:val="24"/>
                 <w:szCs w:val="24"/>
               </w:rPr>
-              <w:t>??/??/2017</w:t>
-            </w:r>
-          </w:p>
-          <w:p>
-            <w:pPr>
-              <w:pStyle w:val="Normal1"/>
-              <w:rPr>
-                <w:i/>
-                <w:sz w:val="24"/>
-                <w:szCs w:val="24"/>
-              </w:rPr>
-            </w:pPr>
-            <w:r>
-              <w:rPr>
-                <w:i/>
-                <w:sz w:val="24"/>
-                <w:szCs w:val="24"/>
-              </w:rPr>
-              <w:t>?? minutes</w:t>
-            </w:r>
-          </w:p>
-          <w:p>
-            <w:pPr>
-              <w:pStyle w:val="Normal1"/>
-              <w:rPr>
-                <w:i/>
-                <w:sz w:val="24"/>
-                <w:szCs w:val="24"/>
-              </w:rPr>
-            </w:pPr>
-          </w:p>
-          <w:p>
-            <w:pPr>
-              <w:pStyle w:val="Normal1"/>
-              <w:rPr>
-                <w:i/>
-                <w:sz w:val="24"/>
-                <w:szCs w:val="24"/>
-              </w:rPr>
-            </w:pPr>
+              <w:t>07/12/2018</w:t>
+            </w:r>
+          </w:p>
+          <w:p>
+            <w:pPr>
+              <w:pStyle w:val="Normal1"/>
+              <w:rPr>
+                <w:i/>
+                <w:sz w:val="24"/>
+                <w:szCs w:val="24"/>
+              </w:rPr>
+            </w:pPr>
+            <w:r>
+              <w:rPr>
+                <w:i/>
+                <w:sz w:val="24"/>
+                <w:szCs w:val="24"/>
+              </w:rPr>
+              <w:t>30</w:t>
+            </w:r>
+            <w:r>
+              <w:rPr>
+                <w:i/>
+                <w:sz w:val="24"/>
+                <w:szCs w:val="24"/>
+              </w:rPr>
+              <w:t xml:space="preserve"> minutes</w:t>
+            </w:r>
+          </w:p>
+          <w:p>
+            <w:pPr>
+              <w:pStyle w:val="Normal1"/>
+              <w:rPr>
+                <w:i/>
+                <w:sz w:val="24"/>
+                <w:szCs w:val="24"/>
+              </w:rPr>
+            </w:pPr>
+          </w:p>
+          <w:p>
+            <w:pPr>
+              <w:pStyle w:val="Normal1"/>
+              <w:rPr>
+                <w:i/>
+                <w:sz w:val="24"/>
+                <w:szCs w:val="24"/>
+              </w:rPr>
+            </w:pPr>
+            <w:r>
+              <w:rPr>
+                <w:i/>
+                <w:sz w:val="24"/>
+                <w:szCs w:val="24"/>
+              </w:rPr>
+              <w:t>André Correia</w:t>
+            </w:r>
+          </w:p>
+          <w:p>
+            <w:pPr>
+              <w:pStyle w:val="Normal1"/>
+              <w:rPr>
+                <w:i/>
+                <w:sz w:val="24"/>
+                <w:szCs w:val="24"/>
+              </w:rPr>
+            </w:pPr>
+            <w:r>
+              <w:rPr>
+                <w:i/>
+                <w:sz w:val="24"/>
+                <w:szCs w:val="24"/>
+              </w:rPr>
+              <w:t>Filipe Gonçalves</w:t>
+            </w:r>
+          </w:p>
+          <w:p>
+            <w:pPr>
+              <w:pStyle w:val="Normal1"/>
+              <w:rPr>
+                <w:i/>
+                <w:sz w:val="24"/>
+                <w:szCs w:val="24"/>
+              </w:rPr>
+            </w:pPr>
+            <w:r>
+              <w:rPr>
+                <w:i/>
+                <w:sz w:val="24"/>
+                <w:szCs w:val="24"/>
+              </w:rPr>
+              <w:t>Tiago Sousa</w:t>
+            </w:r>
+          </w:p>
+          <w:p>
+            <w:pPr>
+              <w:pStyle w:val="Normal1"/>
+              <w:rPr>
+                <w:i/>
+                <w:sz w:val="24"/>
+                <w:szCs w:val="24"/>
+              </w:rPr>
+            </w:pPr>
+            <w:r>
+              <w:rPr>
+                <w:i/>
+                <w:sz w:val="24"/>
+                <w:szCs w:val="24"/>
+              </w:rPr>
+              <w:t xml:space="preserve">Kirill </w:t>
+            </w:r>
+            <w:proofErr w:type="spellStart"/>
+            <w:r>
+              <w:rPr>
+                <w:i/>
+                <w:sz w:val="24"/>
+                <w:szCs w:val="24"/>
+              </w:rPr>
+              <w:t>Laspshev</w:t>
+            </w:r>
+            <w:proofErr w:type="spellEnd"/>
           </w:p>
         </w:tc>
       </w:tr>
@@ -1807,6 +1442,42 @@
                 <w:szCs w:val="24"/>
               </w:rPr>
             </w:pPr>
+            <w:r>
+              <w:rPr>
+                <w:i/>
+                <w:sz w:val="24"/>
+                <w:szCs w:val="24"/>
+              </w:rPr>
+              <w:t>Interfaces/</w:t>
+            </w:r>
+            <w:proofErr w:type="spellStart"/>
+            <w:r>
+              <w:rPr>
+                <w:i/>
+                <w:sz w:val="24"/>
+                <w:szCs w:val="24"/>
+              </w:rPr>
+              <w:t>FacebookApp</w:t>
+            </w:r>
+            <w:proofErr w:type="spellEnd"/>
+            <w:r>
+              <w:rPr>
+                <w:i/>
+                <w:sz w:val="24"/>
+                <w:szCs w:val="24"/>
+              </w:rPr>
+              <w:t>/</w:t>
+            </w:r>
+            <w:proofErr w:type="spellStart"/>
+            <w:r>
+              <w:rPr>
+                <w:i/>
+                <w:sz w:val="24"/>
+                <w:szCs w:val="24"/>
+              </w:rPr>
+              <w:t>runFacebook</w:t>
+            </w:r>
+            <w:proofErr w:type="spellEnd"/>
           </w:p>
         </w:tc>
       </w:tr>
@@ -1848,6 +1519,14 @@
                 <w:szCs w:val="24"/>
               </w:rPr>
             </w:pPr>
+            <w:r>
+              <w:rPr>
+                <w:i/>
+                <w:sz w:val="24"/>
+                <w:szCs w:val="24"/>
+              </w:rPr>
+              <w:t>Yes</w:t>
+            </w:r>
           </w:p>
         </w:tc>
       </w:tr>
@@ -1889,6 +1568,14 @@
                 <w:szCs w:val="24"/>
               </w:rPr>
             </w:pPr>
+            <w:r>
+              <w:rPr>
+                <w:i/>
+                <w:sz w:val="24"/>
+                <w:szCs w:val="24"/>
+              </w:rPr>
+              <w:t>Yes</w:t>
+            </w:r>
           </w:p>
         </w:tc>
       </w:tr>
@@ -1930,6 +1617,14 @@
                 <w:szCs w:val="24"/>
               </w:rPr>
             </w:pPr>
+            <w:r>
+              <w:rPr>
+                <w:i/>
+                <w:sz w:val="24"/>
+                <w:szCs w:val="24"/>
+              </w:rPr>
+              <w:t>Yes</w:t>
+            </w:r>
           </w:p>
         </w:tc>
       </w:tr>
@@ -1969,21 +1664,30 @@
                 <w:i/>
                 <w:sz w:val="24"/>
                 <w:szCs w:val="24"/>
-              </w:rPr>
-            </w:pPr>
+                <w:u w:val="single"/>
+              </w:rPr>
+            </w:pPr>
+            <w:r>
+              <w:rPr>
+                <w:i/>
+                <w:sz w:val="24"/>
+                <w:szCs w:val="24"/>
+              </w:rPr>
+              <w:t>78.5</w:t>
+            </w:r>
           </w:p>
         </w:tc>
       </w:tr>
     </w:tbl>
     <w:p>
       <w:pPr>
-        <w:pStyle w:val="Heading1"/>
+        <w:pStyle w:val="Ttulo1"/>
       </w:pPr>
-      <w:bookmarkStart w:id="5" w:name="_Toc498465004"/>
+      <w:bookmarkStart w:id="3" w:name="_Toc498465004"/>
       <w:r>
         <w:t>Code inspection checklist</w:t>
       </w:r>
-      <w:bookmarkEnd w:id="5"/>
+      <w:bookmarkEnd w:id="3"/>
     </w:p>
     <w:p>
       <w:pPr>
@@ -1992,7 +1696,6 @@
           <w:tab w:val="left" w:pos="1533"/>
         </w:tabs>
         <w:rPr>
-          <w:i/>
           <w:sz w:val="24"/>
           <w:szCs w:val="24"/>
         </w:rPr>
@@ -2039,10 +1742,10 @@
         </w:rPr>
         <w:t xml:space="preserve">s available at </w:t>
       </w:r>
-      <w:hyperlink r:id="rId9" w:history="1">
+      <w:hyperlink r:id="rId8" w:history="1">
         <w:r>
           <w:rPr>
-            <w:rStyle w:val="Hyperlink"/>
+            <w:rStyle w:val="Hiperligao"/>
             <w:sz w:val="24"/>
             <w:szCs w:val="24"/>
           </w:rPr>
@@ -2062,46 +1765,6 @@
           <w:szCs w:val="24"/>
         </w:rPr>
         <w:t>and in blackboard ES1 page</w:t>
-      </w:r>
-      <w:r>
-        <w:rPr>
-          <w:sz w:val="24"/>
-          <w:szCs w:val="24"/>
-        </w:rPr>
-        <w:t>.</w:t>
-      </w:r>
-    </w:p>
-    <w:p>
-      <w:pPr>
-        <w:pStyle w:val="Heading1"/>
-        <w:rPr>
-          <w:sz w:val="24"/>
-          <w:szCs w:val="24"/>
-        </w:rPr>
-      </w:pPr>
-      <w:bookmarkStart w:id="6" w:name="_Toc498465005"/>
-      <w:r>
-        <w:t>Found defects</w:t>
-      </w:r>
-      <w:bookmarkEnd w:id="6"/>
-    </w:p>
-    <w:p>
-      <w:pPr>
-        <w:pStyle w:val="Normal1"/>
-      </w:pPr>
-      <w:r>
-        <w:rPr>
-          <w:sz w:val="24"/>
-          <w:szCs w:val="24"/>
-        </w:rPr>
-        <w:t>I</w:t>
-      </w:r>
-      <w:r>
-        <w:rPr>
-          <w:sz w:val="24"/>
-          <w:szCs w:val="24"/>
-        </w:rPr>
-        <w:t>dentify and describe found defects, opinions and suggestions</w:t>
       </w:r>
       <w:r>
         <w:rPr>
@@ -2117,8 +1780,231 @@
         <w:tabs>
           <w:tab w:val="left" w:pos="1533"/>
         </w:tabs>
+        <w:rPr>
+          <w:i/>
+          <w:sz w:val="24"/>
+          <w:szCs w:val="24"/>
+        </w:rPr>
       </w:pPr>
-      <w:r>
+    </w:p>
+    <w:p>
+      <w:pPr>
+        <w:pStyle w:val="Ttulo1"/>
+        <w:rPr>
+          <w:sz w:val="24"/>
+          <w:szCs w:val="24"/>
+        </w:rPr>
+      </w:pPr>
+      <w:proofErr w:type="spellStart"/>
+      <w:r>
+        <w:t>Defeitos</w:t>
+      </w:r>
+      <w:proofErr w:type="spellEnd"/>
+      <w:r>
+        <w:t xml:space="preserve"> </w:t>
+      </w:r>
+      <w:proofErr w:type="spellStart"/>
+      <w:r>
+        <w:t>encontrados</w:t>
+      </w:r>
+      <w:proofErr w:type="spellEnd"/>
+    </w:p>
+    <w:p>
+      <w:pPr>
+        <w:pStyle w:val="Normal1"/>
+        <w:rPr>
+          <w:sz w:val="24"/>
+          <w:szCs w:val="24"/>
+          <w:lang w:val="pt-PT"/>
+        </w:rPr>
+      </w:pPr>
+      <w:r>
+        <w:rPr>
+          <w:sz w:val="24"/>
+          <w:szCs w:val="24"/>
+          <w:lang w:val="pt-PT"/>
+        </w:rPr>
+        <w:t>Existem alguns defeitos no código,</w:t>
+      </w:r>
+      <w:r>
+        <w:rPr>
+          <w:sz w:val="24"/>
+          <w:szCs w:val="24"/>
+          <w:lang w:val="pt-PT"/>
+        </w:rPr>
+        <w:t xml:space="preserve"> sendo os mais nítidos a pesquisa da palavra “ISCTE” no conteúdo, e o uso de </w:t>
+      </w:r>
+      <w:proofErr w:type="spellStart"/>
+      <w:r>
+        <w:rPr>
+          <w:sz w:val="24"/>
+          <w:szCs w:val="24"/>
+          <w:lang w:val="pt-PT"/>
+        </w:rPr>
+        <w:t>strings</w:t>
+      </w:r>
+      <w:proofErr w:type="spellEnd"/>
+      <w:r>
+        <w:rPr>
+          <w:sz w:val="24"/>
+          <w:szCs w:val="24"/>
+          <w:lang w:val="pt-PT"/>
+        </w:rPr>
+        <w:t xml:space="preserve"> e datas definidas no próprio código, de maneira a permitir a adição de um novo </w:t>
+      </w:r>
+      <w:proofErr w:type="spellStart"/>
+      <w:r>
+        <w:rPr>
+          <w:sz w:val="24"/>
+          <w:szCs w:val="24"/>
+          <w:lang w:val="pt-PT"/>
+        </w:rPr>
+        <w:t>FacebookInfo</w:t>
+      </w:r>
+      <w:proofErr w:type="spellEnd"/>
+      <w:r>
+        <w:rPr>
+          <w:sz w:val="24"/>
+          <w:szCs w:val="24"/>
+          <w:lang w:val="pt-PT"/>
+        </w:rPr>
+        <w:t>, de acordo com os parâmetros, algo que dava problema, devido há não existência dos métodos “</w:t>
+      </w:r>
+      <w:proofErr w:type="spellStart"/>
+      <w:proofErr w:type="gramStart"/>
+      <w:r>
+        <w:rPr>
+          <w:sz w:val="24"/>
+          <w:szCs w:val="24"/>
+          <w:lang w:val="pt-PT"/>
+        </w:rPr>
+        <w:t>getName</w:t>
+      </w:r>
+      <w:proofErr w:type="spellEnd"/>
+      <w:r>
+        <w:rPr>
+          <w:sz w:val="24"/>
+          <w:szCs w:val="24"/>
+          <w:lang w:val="pt-PT"/>
+        </w:rPr>
+        <w:t>(</w:t>
+      </w:r>
+      <w:proofErr w:type="gramEnd"/>
+      <w:r>
+        <w:rPr>
+          <w:sz w:val="24"/>
+          <w:szCs w:val="24"/>
+          <w:lang w:val="pt-PT"/>
+        </w:rPr>
+        <w:t>)” e “</w:t>
+      </w:r>
+      <w:proofErr w:type="spellStart"/>
+      <w:r>
+        <w:rPr>
+          <w:sz w:val="24"/>
+          <w:szCs w:val="24"/>
+          <w:lang w:val="pt-PT"/>
+        </w:rPr>
+        <w:t>getDate</w:t>
+      </w:r>
+      <w:proofErr w:type="spellEnd"/>
+      <w:r>
+        <w:rPr>
+          <w:sz w:val="24"/>
+          <w:szCs w:val="24"/>
+          <w:lang w:val="pt-PT"/>
+        </w:rPr>
+        <w:t xml:space="preserve">()” na leitura de </w:t>
+      </w:r>
+      <w:proofErr w:type="spellStart"/>
+      <w:r>
+        <w:rPr>
+          <w:sz w:val="24"/>
+          <w:szCs w:val="24"/>
+          <w:lang w:val="pt-PT"/>
+        </w:rPr>
+        <w:t>posts</w:t>
+      </w:r>
+      <w:proofErr w:type="spellEnd"/>
+      <w:r>
+        <w:rPr>
+          <w:sz w:val="24"/>
+          <w:szCs w:val="24"/>
+          <w:lang w:val="pt-PT"/>
+        </w:rPr>
+        <w:t xml:space="preserve"> em grupos, tal como existe na leitura de </w:t>
+      </w:r>
+      <w:proofErr w:type="spellStart"/>
+      <w:r>
+        <w:rPr>
+          <w:sz w:val="24"/>
+          <w:szCs w:val="24"/>
+          <w:lang w:val="pt-PT"/>
+        </w:rPr>
+        <w:t>posts</w:t>
+      </w:r>
+      <w:proofErr w:type="spellEnd"/>
+      <w:r>
+        <w:rPr>
+          <w:sz w:val="24"/>
+          <w:szCs w:val="24"/>
+          <w:lang w:val="pt-PT"/>
+        </w:rPr>
+        <w:t xml:space="preserve"> da </w:t>
+      </w:r>
+      <w:proofErr w:type="spellStart"/>
+      <w:r>
+        <w:rPr>
+          <w:sz w:val="24"/>
+          <w:szCs w:val="24"/>
+          <w:lang w:val="pt-PT"/>
+        </w:rPr>
+        <w:t>timeline</w:t>
+      </w:r>
+      <w:proofErr w:type="spellEnd"/>
+      <w:r>
+        <w:rPr>
+          <w:sz w:val="24"/>
+          <w:szCs w:val="24"/>
+          <w:lang w:val="pt-PT"/>
+        </w:rPr>
+        <w:t xml:space="preserve"> do perfil pessoal.</w:t>
+      </w:r>
+    </w:p>
+    <w:p>
+      <w:pPr>
+        <w:pStyle w:val="Normal1"/>
+        <w:rPr>
+          <w:sz w:val="24"/>
+          <w:szCs w:val="24"/>
+          <w:lang w:val="pt-PT"/>
+        </w:rPr>
+      </w:pPr>
+    </w:p>
+    <w:p>
+      <w:pPr>
+        <w:pStyle w:val="Normal1"/>
+        <w:rPr>
+          <w:sz w:val="24"/>
+          <w:szCs w:val="24"/>
+          <w:lang w:val="pt-PT"/>
+        </w:rPr>
+      </w:pPr>
+    </w:p>
+    <w:p>
+      <w:pPr>
+        <w:pStyle w:val="Normal1"/>
+        <w:tabs>
+          <w:tab w:val="left" w:pos="1533"/>
+        </w:tabs>
+        <w:rPr>
+          <w:lang w:val="pt-PT"/>
+        </w:rPr>
+      </w:pPr>
+      <w:r>
+        <w:rPr>
+          <w:lang w:val="pt-PT"/>
+        </w:rPr>
         <w:tab/>
       </w:r>
     </w:p>
@@ -2155,6 +2041,7 @@
               <w:rPr>
                 <w:b/>
               </w:rPr>
+              <w:lastRenderedPageBreak/>
               <w:t>Found defect Id</w:t>
             </w:r>
           </w:p>
@@ -2258,6 +2145,27 @@
             <w:pPr>
               <w:pStyle w:val="Normal1"/>
             </w:pPr>
+            <w:r>
+              <w:t xml:space="preserve">Principal, </w:t>
+            </w:r>
+            <w:proofErr w:type="spellStart"/>
+            <w:r>
+              <w:t>FacebookApp</w:t>
+            </w:r>
+            <w:proofErr w:type="spellEnd"/>
+            <w:r>
+              <w:t xml:space="preserve">, </w:t>
+            </w:r>
+            <w:proofErr w:type="spellStart"/>
+            <w:proofErr w:type="gramStart"/>
+            <w:r>
+              <w:t>runFacebook</w:t>
+            </w:r>
+            <w:proofErr w:type="spellEnd"/>
+            <w:r>
+              <w:t>,  62</w:t>
+            </w:r>
+            <w:proofErr w:type="gramEnd"/>
           </w:p>
         </w:tc>
         <w:tc>
@@ -2272,6 +2180,9 @@
             <w:pPr>
               <w:pStyle w:val="Normal1"/>
             </w:pPr>
+            <w:r>
+              <w:t>VC</w:t>
+            </w:r>
           </w:p>
         </w:tc>
         <w:tc>
@@ -2287,7 +2198,16 @@
             <w:pPr>
               <w:pStyle w:val="Normal1"/>
               <w:jc w:val="right"/>
-            </w:pPr>
+              <w:rPr>
+                <w:lang w:val="pt-PT"/>
+              </w:rPr>
+            </w:pPr>
+            <w:r>
+              <w:rPr>
+                <w:lang w:val="pt-PT"/>
+              </w:rPr>
+              <w:t xml:space="preserve">Variáveis e atributos inicializados não corretamente  </w:t>
+            </w:r>
           </w:p>
         </w:tc>
       </w:tr>
@@ -2322,6 +2242,25 @@
             <w:pPr>
               <w:pStyle w:val="Normal1"/>
             </w:pPr>
+            <w:r>
+              <w:t xml:space="preserve">Principal, </w:t>
+            </w:r>
+            <w:proofErr w:type="spellStart"/>
+            <w:r>
+              <w:t>FacebookApp</w:t>
+            </w:r>
+            <w:proofErr w:type="spellEnd"/>
+            <w:r>
+              <w:t xml:space="preserve">, </w:t>
+            </w:r>
+            <w:proofErr w:type="spellStart"/>
+            <w:r>
+              <w:t>runFacebook</w:t>
+            </w:r>
+            <w:proofErr w:type="spellEnd"/>
+            <w:r>
+              <w:t>, 70</w:t>
+            </w:r>
           </w:p>
         </w:tc>
         <w:tc>
@@ -2336,6 +2275,9 @@
             <w:pPr>
               <w:pStyle w:val="Normal1"/>
             </w:pPr>
+            <w:r>
+              <w:t>CR</w:t>
+            </w:r>
           </w:p>
         </w:tc>
         <w:tc>
@@ -2350,7 +2292,30 @@
           <w:p>
             <w:pPr>
               <w:pStyle w:val="Normal1"/>
-            </w:pPr>
+              <w:rPr>
+                <w:lang w:val="pt-PT"/>
+              </w:rPr>
+            </w:pPr>
+            <w:r>
+              <w:rPr>
+                <w:lang w:val="pt-PT"/>
+              </w:rPr>
+              <w:t xml:space="preserve">Comparações impróprias na pesquisa </w:t>
+            </w:r>
+            <w:proofErr w:type="gramStart"/>
+            <w:r>
+              <w:rPr>
+                <w:lang w:val="pt-PT"/>
+              </w:rPr>
+              <w:t>da palavras</w:t>
+            </w:r>
+            <w:proofErr w:type="gramEnd"/>
+            <w:r>
+              <w:rPr>
+                <w:lang w:val="pt-PT"/>
+              </w:rPr>
+              <w:t xml:space="preserve"> “ISCTE”</w:t>
+            </w:r>
           </w:p>
         </w:tc>
       </w:tr>
@@ -2389,6 +2354,25 @@
             <w:pPr>
               <w:pStyle w:val="Normal1"/>
             </w:pPr>
+            <w:r>
+              <w:t xml:space="preserve">Principal, </w:t>
+            </w:r>
+            <w:proofErr w:type="spellStart"/>
+            <w:r>
+              <w:t>FacebookApp</w:t>
+            </w:r>
+            <w:proofErr w:type="spellEnd"/>
+            <w:r>
+              <w:t xml:space="preserve">, </w:t>
+            </w:r>
+            <w:proofErr w:type="spellStart"/>
+            <w:r>
+              <w:t>runFacebook</w:t>
+            </w:r>
+            <w:proofErr w:type="spellEnd"/>
+            <w:r>
+              <w:t xml:space="preserve">, 95 </w:t>
+            </w:r>
           </w:p>
         </w:tc>
         <w:tc>
@@ -2405,6 +2389,9 @@
             <w:pPr>
               <w:pStyle w:val="Normal1"/>
             </w:pPr>
+            <w:r>
+              <w:t>CF</w:t>
+            </w:r>
           </w:p>
         </w:tc>
         <w:tc>
@@ -2420,7 +2407,22 @@
           <w:p>
             <w:pPr>
               <w:pStyle w:val="Normal1"/>
-            </w:pPr>
+              <w:rPr>
+                <w:lang w:val="pt-PT"/>
+              </w:rPr>
+            </w:pPr>
+            <w:r>
+              <w:rPr>
+                <w:lang w:val="pt-PT"/>
+              </w:rPr>
+              <w:t>Nem todas as exceções s</w:t>
+            </w:r>
+            <w:r>
+              <w:rPr>
+                <w:lang w:val="pt-PT"/>
+              </w:rPr>
+              <w:t>ão corretamente tratadas</w:t>
+            </w:r>
           </w:p>
         </w:tc>
       </w:tr>
@@ -2441,7 +2443,7 @@
               <w:jc w:val="center"/>
             </w:pPr>
             <w:r>
-              <w:t>...</w:t>
+              <w:t>4</w:t>
             </w:r>
           </w:p>
         </w:tc>
@@ -2460,7 +2462,23 @@
               <w:pStyle w:val="Normal1"/>
             </w:pPr>
             <w:r>
-              <w:t>...</w:t>
+              <w:t xml:space="preserve">Principal, </w:t>
+            </w:r>
+            <w:proofErr w:type="spellStart"/>
+            <w:r>
+              <w:t>FacebookApp</w:t>
+            </w:r>
+            <w:proofErr w:type="spellEnd"/>
+            <w:r>
+              <w:t xml:space="preserve">, </w:t>
+            </w:r>
+            <w:proofErr w:type="spellStart"/>
+            <w:r>
+              <w:t>runFacebook</w:t>
+            </w:r>
+            <w:proofErr w:type="spellEnd"/>
+            <w:r>
+              <w:t xml:space="preserve">, 87 </w:t>
             </w:r>
           </w:p>
         </w:tc>
@@ -2479,7 +2497,7 @@
               <w:pStyle w:val="Normal1"/>
             </w:pPr>
             <w:r>
-              <w:t>...</w:t>
+              <w:t>FD</w:t>
             </w:r>
           </w:p>
         </w:tc>
@@ -2496,9 +2514,21 @@
           <w:p>
             <w:pPr>
               <w:pStyle w:val="Normal1"/>
-            </w:pPr>
-            <w:r>
-              <w:t>...</w:t>
+              <w:rPr>
+                <w:lang w:val="pt-PT"/>
+              </w:rPr>
+            </w:pPr>
+            <w:r>
+              <w:rPr>
+                <w:lang w:val="pt-PT"/>
+              </w:rPr>
+              <w:t>Má atribuição de parâmetros no m</w:t>
+            </w:r>
+            <w:r>
+              <w:rPr>
+                <w:lang w:val="pt-PT"/>
+              </w:rPr>
+              <w:t>étodo</w:t>
             </w:r>
           </w:p>
         </w:tc>
@@ -2506,236 +2536,79 @@
     </w:tbl>
     <w:p>
       <w:pPr>
-        <w:pStyle w:val="Heading1"/>
-        <w:rPr>
-          <w:sz w:val="24"/>
-          <w:szCs w:val="24"/>
-        </w:rPr>
+        <w:pStyle w:val="Ttulo1"/>
+        <w:tabs>
+          <w:tab w:val="left" w:pos="915"/>
+        </w:tabs>
       </w:pPr>
-      <w:bookmarkStart w:id="7" w:name="_tyjcwt" w:colFirst="0" w:colLast="0"/>
-      <w:bookmarkStart w:id="8" w:name="_Toc498465006"/>
-      <w:bookmarkEnd w:id="7"/>
-      <w:r>
-        <w:t>Corrective measures</w:t>
-      </w:r>
-      <w:bookmarkEnd w:id="8"/>
+      <w:bookmarkStart w:id="4" w:name="_tyjcwt" w:colFirst="0" w:colLast="0"/>
+      <w:bookmarkStart w:id="5" w:name="_Toc498465006"/>
+      <w:bookmarkEnd w:id="4"/>
+      <w:r>
+        <w:tab/>
+      </w:r>
+      <w:bookmarkStart w:id="6" w:name="_1t3h5sf" w:colFirst="0" w:colLast="0"/>
+      <w:bookmarkEnd w:id="5"/>
+      <w:bookmarkEnd w:id="6"/>
+    </w:p>
+    <w:p>
+      <w:pPr>
+        <w:pStyle w:val="Ttulo1"/>
+        <w:tabs>
+          <w:tab w:val="left" w:pos="915"/>
+        </w:tabs>
+        <w:rPr>
+          <w:lang w:val="pt-PT"/>
+        </w:rPr>
+      </w:pPr>
+      <w:r>
+        <w:rPr>
+          <w:lang w:val="pt-PT"/>
+        </w:rPr>
+        <w:t>Conclusões do processo de inspeção</w:t>
+      </w:r>
     </w:p>
     <w:p>
       <w:pPr>
         <w:pStyle w:val="Normal1"/>
         <w:rPr>
-          <w:sz w:val="24"/>
-          <w:szCs w:val="24"/>
+          <w:lang w:val="pt-PT"/>
         </w:rPr>
       </w:pPr>
-      <w:bookmarkStart w:id="9" w:name="_3dy6vkm" w:colFirst="0" w:colLast="0"/>
-      <w:bookmarkEnd w:id="9"/>
-      <w:r>
-        <w:rPr>
-          <w:i/>
-          <w:sz w:val="24"/>
-          <w:szCs w:val="24"/>
-        </w:rPr>
-        <w:t>Found defect Id, how</w:t>
-      </w:r>
-      <w:r>
-        <w:rPr>
-          <w:i/>
-          <w:sz w:val="24"/>
-          <w:szCs w:val="24"/>
-        </w:rPr>
-        <w:t>/</w:t>
-      </w:r>
-      <w:r>
-        <w:rPr>
-          <w:i/>
-          <w:sz w:val="24"/>
-          <w:szCs w:val="24"/>
-        </w:rPr>
-        <w:t>when</w:t>
-      </w:r>
-      <w:r>
-        <w:rPr>
-          <w:i/>
-          <w:sz w:val="24"/>
-          <w:szCs w:val="24"/>
-        </w:rPr>
-        <w:t>/</w:t>
-      </w:r>
-      <w:r>
-        <w:rPr>
-          <w:i/>
-          <w:sz w:val="24"/>
-          <w:szCs w:val="24"/>
-        </w:rPr>
-        <w:t>who wil</w:t>
-      </w:r>
-      <w:r>
-        <w:rPr>
-          <w:i/>
-          <w:sz w:val="24"/>
-          <w:szCs w:val="24"/>
-        </w:rPr>
-        <w:t>l correct the identified defect.</w:t>
-      </w:r>
-    </w:p>
-    <w:p>
-      <w:pPr>
-        <w:pStyle w:val="Heading1"/>
-        <w:rPr>
-          <w:sz w:val="24"/>
-          <w:szCs w:val="24"/>
-        </w:rPr>
-      </w:pPr>
-      <w:bookmarkStart w:id="10" w:name="_Toc498465007"/>
-      <w:r>
-        <w:t>Conclusions of the inspection process</w:t>
-      </w:r>
-      <w:bookmarkStart w:id="11" w:name="_1t3h5sf" w:colFirst="0" w:colLast="0"/>
-      <w:bookmarkEnd w:id="10"/>
-      <w:bookmarkEnd w:id="11"/>
     </w:p>
     <w:p>
       <w:pPr>
         <w:pStyle w:val="Normal1"/>
+        <w:rPr>
+          <w:sz w:val="24"/>
+          <w:szCs w:val="24"/>
+          <w:u w:val="single"/>
+          <w:lang w:val="pt-PT"/>
+        </w:rPr>
       </w:pPr>
       <w:r>
         <w:rPr>
-          <w:i/>
-          <w:sz w:val="24"/>
-          <w:szCs w:val="24"/>
-        </w:rPr>
-        <w:t>Quality assessment</w:t>
-      </w:r>
-      <w:r>
-        <w:rPr>
-          <w:i/>
-          <w:sz w:val="24"/>
-          <w:szCs w:val="24"/>
-        </w:rPr>
-        <w:t xml:space="preserve"> of the component </w:t>
-      </w:r>
-      <w:r>
-        <w:rPr>
-          <w:i/>
-          <w:sz w:val="24"/>
-          <w:szCs w:val="24"/>
-        </w:rPr>
-        <w:t>inspected</w:t>
-      </w:r>
-      <w:r>
-        <w:rPr>
-          <w:i/>
-          <w:sz w:val="24"/>
-          <w:szCs w:val="24"/>
-        </w:rPr>
-        <w:t xml:space="preserve"> </w:t>
-      </w:r>
-      <w:proofErr w:type="gramStart"/>
-      <w:r>
-        <w:rPr>
-          <w:i/>
-          <w:sz w:val="24"/>
-          <w:szCs w:val="24"/>
-        </w:rPr>
-        <w:t>for the purpose of</w:t>
-      </w:r>
-      <w:proofErr w:type="gramEnd"/>
-      <w:r>
-        <w:rPr>
-          <w:i/>
-          <w:sz w:val="24"/>
-          <w:szCs w:val="24"/>
-        </w:rPr>
-        <w:t xml:space="preserve"> </w:t>
-      </w:r>
-      <w:r>
-        <w:rPr>
-          <w:i/>
-          <w:sz w:val="24"/>
-          <w:szCs w:val="24"/>
-        </w:rPr>
-        <w:t>integration/</w:t>
-      </w:r>
-      <w:r>
-        <w:rPr>
-          <w:i/>
-          <w:sz w:val="24"/>
-          <w:szCs w:val="24"/>
-        </w:rPr>
-        <w:t xml:space="preserve">delivery the </w:t>
-      </w:r>
-      <w:r>
-        <w:rPr>
-          <w:i/>
-          <w:sz w:val="24"/>
-          <w:szCs w:val="24"/>
-        </w:rPr>
-        <w:t>software</w:t>
-      </w:r>
-      <w:r>
-        <w:rPr>
-          <w:i/>
-          <w:sz w:val="24"/>
-          <w:szCs w:val="24"/>
-        </w:rPr>
-        <w:t xml:space="preserve"> (d</w:t>
-      </w:r>
-      <w:r>
-        <w:rPr>
-          <w:i/>
-          <w:sz w:val="24"/>
-          <w:szCs w:val="24"/>
-        </w:rPr>
-        <w:t>oes it need no changes, minor</w:t>
-      </w:r>
-      <w:r>
-        <w:rPr>
-          <w:i/>
-          <w:sz w:val="24"/>
-          <w:szCs w:val="24"/>
-        </w:rPr>
-        <w:t>/major</w:t>
-      </w:r>
-      <w:r>
-        <w:rPr>
-          <w:i/>
-          <w:sz w:val="24"/>
-          <w:szCs w:val="24"/>
-        </w:rPr>
-        <w:t xml:space="preserve"> changes</w:t>
-      </w:r>
-      <w:r>
-        <w:rPr>
-          <w:i/>
-          <w:sz w:val="24"/>
-          <w:szCs w:val="24"/>
-        </w:rPr>
-        <w:t>/corrections</w:t>
-      </w:r>
-      <w:r>
-        <w:rPr>
-          <w:i/>
-          <w:sz w:val="24"/>
-          <w:szCs w:val="24"/>
-        </w:rPr>
-        <w:t>, build from scratch</w:t>
-      </w:r>
-      <w:r>
-        <w:rPr>
-          <w:i/>
-          <w:sz w:val="24"/>
-          <w:szCs w:val="24"/>
-        </w:rPr>
-        <w:t>)</w:t>
-      </w:r>
-      <w:r>
-        <w:rPr>
-          <w:i/>
-          <w:sz w:val="24"/>
-          <w:szCs w:val="24"/>
-        </w:rPr>
-        <w:t>.</w:t>
+          <w:sz w:val="24"/>
+          <w:szCs w:val="24"/>
+          <w:lang w:val="pt-PT"/>
+        </w:rPr>
+        <w:t>O Código apresenta uma qualidade bastante razoável e compreensível,</w:t>
+      </w:r>
+      <w:r>
+        <w:rPr>
+          <w:sz w:val="24"/>
+          <w:szCs w:val="24"/>
+          <w:lang w:val="pt-PT"/>
+        </w:rPr>
+        <w:t xml:space="preserve"> embora seja nítido, por vezes, o recurso a soluções que não são as mais corretas</w:t>
+      </w:r>
+      <w:r>
+        <w:rPr>
+          <w:sz w:val="24"/>
+          <w:szCs w:val="24"/>
+          <w:lang w:val="pt-PT"/>
+        </w:rPr>
+        <w:t>. Muito se deve ao condicionamento de recursos disponibilizados pela própria API utilizada e às novas políticas do Facebook.</w:t>
       </w:r>
     </w:p>
     <w:p>
@@ -2745,6 +2618,9 @@
           <w:tab w:val="left" w:pos="1533"/>
         </w:tabs>
         <w:jc w:val="left"/>
+        <w:rPr>
+          <w:lang w:val="pt-PT"/>
+        </w:rPr>
       </w:pPr>
     </w:p>
     <w:p>
@@ -2753,48 +2629,16 @@
         <w:tabs>
           <w:tab w:val="left" w:pos="1533"/>
         </w:tabs>
-        <w:jc w:val="left"/>
+        <w:rPr>
+          <w:b/>
+          <w:color w:val="FF0000"/>
+          <w:sz w:val="24"/>
+          <w:szCs w:val="24"/>
+        </w:rPr>
       </w:pPr>
     </w:p>
-    <w:p>
-      <w:pPr>
-        <w:pStyle w:val="Normal1"/>
-        <w:tabs>
-          <w:tab w:val="left" w:pos="1533"/>
-        </w:tabs>
-        <w:jc w:val="center"/>
-        <w:rPr>
-          <w:b/>
-          <w:color w:val="FF0000"/>
-          <w:sz w:val="24"/>
-          <w:szCs w:val="24"/>
-          <w:u w:val="single"/>
-        </w:rPr>
-      </w:pPr>
-      <w:r>
-        <w:rPr>
-          <w:b/>
-          <w:color w:val="FF0000"/>
-          <w:sz w:val="24"/>
-          <w:szCs w:val="24"/>
-          <w:u w:val="single"/>
-        </w:rPr>
-        <w:t xml:space="preserve">Note: Each group may adapt the current template according to its needs and preferences or adopt a different template. Decisions on template adaptations or the use of a different </w:t>
-      </w:r>
-      <w:bookmarkStart w:id="12" w:name="_GoBack"/>
-      <w:bookmarkEnd w:id="12"/>
-      <w:r>
-        <w:rPr>
-          <w:b/>
-          <w:color w:val="FF0000"/>
-          <w:sz w:val="24"/>
-          <w:szCs w:val="24"/>
-          <w:u w:val="single"/>
-        </w:rPr>
-        <w:t>template must be justified.</w:t>
-      </w:r>
-    </w:p>
     <w:sectPr>
+      <w:footerReference w:type="default" r:id="rId9"/>
       <w:type w:val="continuous"/>
       <w:pgSz w:w="11906" w:h="16838"/>
       <w:pgMar w:top="1134" w:right="1134" w:bottom="1698" w:left="1134" w:header="720" w:footer="720" w:gutter="0"/>
@@ -3364,7 +3208,7 @@
     <w:name w:val="Normal"/>
     <w:qFormat/>
   </w:style>
-  <w:style w:type="paragraph" w:styleId="Heading1">
+  <w:style w:type="paragraph" w:styleId="Ttulo1">
     <w:name w:val="heading 1"/>
     <w:basedOn w:val="Normal1"/>
     <w:next w:val="Normal1"/>
@@ -3381,7 +3225,7 @@
       <w:sz w:val="28"/>
     </w:rPr>
   </w:style>
-  <w:style w:type="paragraph" w:styleId="Heading2">
+  <w:style w:type="paragraph" w:styleId="Cabealho2">
     <w:name w:val="heading 2"/>
     <w:basedOn w:val="Normal1"/>
     <w:next w:val="Normal1"/>
@@ -3395,7 +3239,7 @@
       <w:szCs w:val="28"/>
     </w:rPr>
   </w:style>
-  <w:style w:type="paragraph" w:styleId="Heading3">
+  <w:style w:type="paragraph" w:styleId="Cabealho3">
     <w:name w:val="heading 3"/>
     <w:basedOn w:val="Normal1"/>
     <w:next w:val="Normal1"/>
@@ -3412,7 +3256,7 @@
       <w:szCs w:val="28"/>
     </w:rPr>
   </w:style>
-  <w:style w:type="paragraph" w:styleId="Heading4">
+  <w:style w:type="paragraph" w:styleId="Cabealho4">
     <w:name w:val="heading 4"/>
     <w:basedOn w:val="Normal1"/>
     <w:next w:val="Normal1"/>
@@ -3429,7 +3273,7 @@
       <w:szCs w:val="24"/>
     </w:rPr>
   </w:style>
-  <w:style w:type="paragraph" w:styleId="Heading5">
+  <w:style w:type="paragraph" w:styleId="Cabealho5">
     <w:name w:val="heading 5"/>
     <w:basedOn w:val="Normal1"/>
     <w:next w:val="Normal1"/>
@@ -3446,7 +3290,7 @@
       <w:szCs w:val="22"/>
     </w:rPr>
   </w:style>
-  <w:style w:type="paragraph" w:styleId="Heading6">
+  <w:style w:type="paragraph" w:styleId="Cabealho6">
     <w:name w:val="heading 6"/>
     <w:basedOn w:val="Normal1"/>
     <w:next w:val="Normal1"/>
@@ -3461,13 +3305,13 @@
       <w:b/>
     </w:rPr>
   </w:style>
-  <w:style w:type="character" w:default="1" w:styleId="DefaultParagraphFont">
+  <w:style w:type="character" w:default="1" w:styleId="Tipodeletrapredefinidodopargrafo">
     <w:name w:val="Default Paragraph Font"/>
     <w:uiPriority w:val="1"/>
     <w:semiHidden/>
     <w:unhideWhenUsed/>
   </w:style>
-  <w:style w:type="table" w:default="1" w:styleId="TableNormal">
+  <w:style w:type="table" w:default="1" w:styleId="Tabelanormal">
     <w:name w:val="Normal Table"/>
     <w:uiPriority w:val="99"/>
     <w:semiHidden/>
@@ -3482,7 +3326,7 @@
       </w:tblCellMar>
     </w:tblPr>
   </w:style>
-  <w:style w:type="numbering" w:default="1" w:styleId="NoList">
+  <w:style w:type="numbering" w:default="1" w:styleId="Semlista">
     <w:name w:val="No List"/>
     <w:uiPriority w:val="99"/>
     <w:semiHidden/>
@@ -3491,7 +3335,7 @@
   <w:style w:type="paragraph" w:customStyle="1" w:styleId="Normal1">
     <w:name w:val="Normal1"/>
   </w:style>
-  <w:style w:type="paragraph" w:styleId="Title">
+  <w:style w:type="paragraph" w:styleId="Ttulo">
     <w:name w:val="Title"/>
     <w:basedOn w:val="Normal1"/>
     <w:next w:val="Normal1"/>
@@ -3507,7 +3351,7 @@
       <w:szCs w:val="72"/>
     </w:rPr>
   </w:style>
-  <w:style w:type="paragraph" w:styleId="Subtitle">
+  <w:style w:type="paragraph" w:styleId="Subttulo">
     <w:name w:val="Subtitle"/>
     <w:basedOn w:val="Normal1"/>
     <w:next w:val="Normal1"/>
@@ -3526,7 +3370,7 @@
     </w:rPr>
   </w:style>
   <w:style w:type="table" w:customStyle="1" w:styleId="a">
-    <w:basedOn w:val="TableNormal"/>
+    <w:basedOn w:val="Tabelanormal"/>
     <w:tblPr>
       <w:tblStyleRowBandSize w:val="1"/>
       <w:tblStyleColBandSize w:val="1"/>
@@ -3537,14 +3381,14 @@
     </w:tblPr>
   </w:style>
   <w:style w:type="table" w:customStyle="1" w:styleId="a0">
-    <w:basedOn w:val="TableNormal"/>
+    <w:basedOn w:val="Tabelanormal"/>
     <w:tblPr>
       <w:tblStyleRowBandSize w:val="1"/>
       <w:tblStyleColBandSize w:val="1"/>
     </w:tblPr>
   </w:style>
   <w:style w:type="table" w:customStyle="1" w:styleId="a1">
-    <w:basedOn w:val="TableNormal"/>
+    <w:basedOn w:val="Tabelanormal"/>
     <w:tblPr>
       <w:tblStyleRowBandSize w:val="1"/>
       <w:tblStyleColBandSize w:val="1"/>
@@ -3556,9 +3400,9 @@
       </w:tblCellMar>
     </w:tblPr>
   </w:style>
-  <w:style w:type="table" w:styleId="TableGrid">
+  <w:style w:type="table" w:styleId="TabelacomGrelha">
     <w:name w:val="Table Grid"/>
-    <w:basedOn w:val="TableNormal"/>
+    <w:basedOn w:val="Tabelanormal"/>
     <w:uiPriority w:val="59"/>
     <w:rsid w:val="007457A7"/>
     <w:tblPr>
@@ -3572,9 +3416,9 @@
       </w:tblBorders>
     </w:tblPr>
   </w:style>
-  <w:style w:type="character" w:styleId="Hyperlink">
+  <w:style w:type="character" w:styleId="Hiperligao">
     <w:name w:val="Hyperlink"/>
-    <w:basedOn w:val="DefaultParagraphFont"/>
+    <w:basedOn w:val="Tipodeletrapredefinidodopargrafo"/>
     <w:uiPriority w:val="99"/>
     <w:unhideWhenUsed/>
     <w:rsid w:val="00AF45F2"/>
@@ -3583,9 +3427,9 @@
       <w:u w:val="single"/>
     </w:rPr>
   </w:style>
-  <w:style w:type="character" w:styleId="UnresolvedMention">
+  <w:style w:type="character" w:styleId="MenoNoResolvida">
     <w:name w:val="Unresolved Mention"/>
-    <w:basedOn w:val="DefaultParagraphFont"/>
+    <w:basedOn w:val="Tipodeletrapredefinidodopargrafo"/>
     <w:uiPriority w:val="99"/>
     <w:semiHidden/>
     <w:unhideWhenUsed/>
@@ -3595,9 +3439,9 @@
       <w:shd w:val="clear" w:color="auto" w:fill="E6E6E6"/>
     </w:rPr>
   </w:style>
-  <w:style w:type="paragraph" w:styleId="TOCHeading">
+  <w:style w:type="paragraph" w:styleId="Cabealhodondice">
     <w:name w:val="TOC Heading"/>
-    <w:basedOn w:val="Heading1"/>
+    <w:basedOn w:val="Ttulo1"/>
     <w:next w:val="Normal"/>
     <w:uiPriority w:val="39"/>
     <w:unhideWhenUsed/>
@@ -3617,7 +3461,7 @@
       <w:szCs w:val="32"/>
     </w:rPr>
   </w:style>
-  <w:style w:type="paragraph" w:styleId="TOC1">
+  <w:style w:type="paragraph" w:styleId="ndice1">
     <w:name w:val="toc 1"/>
     <w:basedOn w:val="Normal"/>
     <w:next w:val="Normal"/>
@@ -3628,6 +3472,18 @@
     <w:pPr>
       <w:spacing w:after="100"/>
     </w:pPr>
+  </w:style>
+  <w:style w:type="character" w:styleId="nfaseDiscreta">
+    <w:name w:val="Subtle Emphasis"/>
+    <w:basedOn w:val="Tipodeletrapredefinidodopargrafo"/>
+    <w:uiPriority w:val="19"/>
+    <w:qFormat/>
+    <w:rsid w:val="00061E21"/>
+    <w:rPr>
+      <w:i/>
+      <w:iCs/>
+      <w:color w:val="404040" w:themeColor="text1" w:themeTint="BF"/>
+    </w:rPr>
   </w:style>
 </w:styles>
 </file>
@@ -3957,7 +3813,7 @@
 </file>
 
 <file path=customXml/itemProps1.xml><?xml version="1.0" encoding="utf-8"?>
-<ds:datastoreItem xmlns:ds="http://schemas.openxmlformats.org/officeDocument/2006/customXml" ds:itemID="{446C5BD5-D339-4333-A793-4054C5415371}">
+<ds:datastoreItem xmlns:ds="http://schemas.openxmlformats.org/officeDocument/2006/customXml" ds:itemID="{D7B30FAB-A0AD-46D8-92DC-CCC534B0EC6A}">
   <ds:schemaRefs>
     <ds:schemaRef ds:uri="http://schemas.openxmlformats.org/officeDocument/2006/bibliography"/>
   </ds:schemaRefs>

</xml_diff>